<commit_message>
fixes github links documentation
</commit_message>
<xml_diff>
--- a/#$XLSX Install Instructions.docx
+++ b/#$XLSX Install Instructions.docx
@@ -757,10 +757,10 @@
             <mc:AlternateContent>
               <mc:Choice Requires="wps">
                 <w:drawing>
-                  <wp:anchor distT="0" distB="0" distL="114300" distR="114300" simplePos="0" relativeHeight="251660288" behindDoc="0" locked="0" layoutInCell="1" allowOverlap="1" wp14:anchorId="3190E801" wp14:editId="725F88AD">
+                  <wp:anchor distT="0" distB="0" distL="114300" distR="114300" simplePos="0" relativeHeight="251660288" behindDoc="0" locked="0" layoutInCell="1" allowOverlap="1" wp14:anchorId="3190E801" wp14:editId="33AD748D">
                     <wp:simplePos x="0" y="0"/>
                     <wp:positionH relativeFrom="page">
-                      <wp:posOffset>229235</wp:posOffset>
+                      <wp:posOffset>376078</wp:posOffset>
                     </wp:positionH>
                     <wp:positionV relativeFrom="page">
                       <wp:posOffset>8227695</wp:posOffset>
@@ -879,33 +879,7 @@
                                         <w:sz w:val="18"/>
                                         <w:szCs w:val="18"/>
                                       </w:rPr>
-                                      <w:t>github.com/</w:t>
-                                    </w:r>
-                                    <w:proofErr w:type="spellStart"/>
-                                    <w:r>
-                                      <w:rPr>
-                                        <w:color w:val="595959" w:themeColor="text1" w:themeTint="A6"/>
-                                        <w:sz w:val="18"/>
-                                        <w:szCs w:val="18"/>
-                                      </w:rPr>
-                                      <w:t>ttognazzini</w:t>
-                                    </w:r>
-                                    <w:proofErr w:type="spellEnd"/>
-                                    <w:r>
-                                      <w:rPr>
-                                        <w:color w:val="595959" w:themeColor="text1" w:themeTint="A6"/>
-                                        <w:sz w:val="18"/>
-                                        <w:szCs w:val="18"/>
-                                      </w:rPr>
-                                      <w:t>/</w:t>
-                                    </w:r>
-                                    <w:r>
-                                      <w:rPr>
-                                        <w:color w:val="595959" w:themeColor="text1" w:themeTint="A6"/>
-                                        <w:sz w:val="18"/>
-                                        <w:szCs w:val="18"/>
-                                      </w:rPr>
-                                      <w:t>#$xlsx</w:t>
+                                      <w:t>https://github.com/ttognazzini/-xlsx1.0</w:t>
                                     </w:r>
                                   </w:sdtContent>
                                 </w:sdt>
@@ -932,7 +906,11 @@
               </mc:Choice>
               <mc:Fallback>
                 <w:pict>
-                  <v:shape w14:anchorId="3190E801" id="Text Box 152" o:spid="_x0000_s1028" type="#_x0000_t202" style="position:absolute;margin-left:18.05pt;margin-top:647.85pt;width:8in;height:1in;z-index:251660288;visibility:visible;mso-wrap-style:square;mso-width-percent:941;mso-height-percent:92;mso-wrap-distance-left:9pt;mso-wrap-distance-top:0;mso-wrap-distance-right:9pt;mso-wrap-distance-bottom:0;mso-position-horizontal:absolute;mso-position-horizontal-relative:page;mso-position-vertical:absolute;mso-position-vertical-relative:page;mso-width-percent:941;mso-height-percent:92;mso-width-relative:page;mso-height-relative:page;v-text-anchor:bottom" o:gfxdata="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" filled="f" stroked="f" strokeweight=".5pt">
+                  <v:shapetype w14:anchorId="3190E801" id="_x0000_t202" coordsize="21600,21600" o:spt="202" path="m,l,21600r21600,l21600,xe">
+                    <v:stroke joinstyle="miter"/>
+                    <v:path gradientshapeok="t" o:connecttype="rect"/>
+                  </v:shapetype>
+                  <v:shape id="Text Box 152" o:spid="_x0000_s1028" type="#_x0000_t202" style="position:absolute;margin-left:29.6pt;margin-top:647.85pt;width:8in;height:1in;z-index:251660288;visibility:visible;mso-wrap-style:square;mso-width-percent:941;mso-height-percent:92;mso-wrap-distance-left:9pt;mso-wrap-distance-top:0;mso-wrap-distance-right:9pt;mso-wrap-distance-bottom:0;mso-position-horizontal:absolute;mso-position-horizontal-relative:page;mso-position-vertical:absolute;mso-position-vertical-relative:page;mso-width-percent:941;mso-height-percent:92;mso-width-relative:page;mso-height-relative:page;v-text-anchor:bottom" o:gfxdata="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" filled="f" stroked="f" strokeweight=".5pt">
                     <v:textbox inset="126pt,0,54pt,0">
                       <w:txbxContent>
                         <w:sdt>
@@ -1010,33 +988,7 @@
                                   <w:sz w:val="18"/>
                                   <w:szCs w:val="18"/>
                                 </w:rPr>
-                                <w:t>github.com/</w:t>
-                              </w:r>
-                              <w:proofErr w:type="spellStart"/>
-                              <w:r>
-                                <w:rPr>
-                                  <w:color w:val="595959" w:themeColor="text1" w:themeTint="A6"/>
-                                  <w:sz w:val="18"/>
-                                  <w:szCs w:val="18"/>
-                                </w:rPr>
-                                <w:t>ttognazzini</w:t>
-                              </w:r>
-                              <w:proofErr w:type="spellEnd"/>
-                              <w:r>
-                                <w:rPr>
-                                  <w:color w:val="595959" w:themeColor="text1" w:themeTint="A6"/>
-                                  <w:sz w:val="18"/>
-                                  <w:szCs w:val="18"/>
-                                </w:rPr>
-                                <w:t>/</w:t>
-                              </w:r>
-                              <w:r>
-                                <w:rPr>
-                                  <w:color w:val="595959" w:themeColor="text1" w:themeTint="A6"/>
-                                  <w:sz w:val="18"/>
-                                  <w:szCs w:val="18"/>
-                                </w:rPr>
-                                <w:t>#$xlsx</w:t>
+                                <w:t>https://github.com/ttognazzini/-xlsx1.0</w:t>
                               </w:r>
                             </w:sdtContent>
                           </w:sdt>
@@ -2109,16 +2061,7 @@
                                     <w:sz w:val="20"/>
                                     <w:szCs w:val="20"/>
                                   </w:rPr>
-                                  <w:t>github.com/ttognazzini/</w:t>
-                                </w:r>
-                                <w:r>
-                                  <w:rPr>
-                                    <w:caps/>
-                                    <w:color w:val="808080" w:themeColor="background1" w:themeShade="80"/>
-                                    <w:sz w:val="20"/>
-                                    <w:szCs w:val="20"/>
-                                  </w:rPr>
-                                  <w:t>#$XLS</w:t>
+                                  <w:t>https://github.com/ttognazzini/-xlsx1.0</w:t>
                                 </w:r>
                               </w:sdtContent>
                             </w:sdt>
@@ -2230,16 +2173,7 @@
                               <w:sz w:val="20"/>
                               <w:szCs w:val="20"/>
                             </w:rPr>
-                            <w:t>github.com/ttognazzini/</w:t>
-                          </w:r>
-                          <w:r>
-                            <w:rPr>
-                              <w:caps/>
-                              <w:color w:val="808080" w:themeColor="background1" w:themeShade="80"/>
-                              <w:sz w:val="20"/>
-                              <w:szCs w:val="20"/>
-                            </w:rPr>
-                            <w:t>#$XLS</w:t>
+                            <w:t>https://github.com/ttognazzini/-xlsx1.0</w:t>
                           </w:r>
                         </w:sdtContent>
                       </w:sdt>
@@ -9511,7 +9445,7 @@
   <CompanyAddress/>
   <CompanyPhone/>
   <CompanyFax/>
-  <CompanyEmail>github.com/ttognazzini/#$xlsx</CompanyEmail>
+  <CompanyEmail>https://github.com/ttognazzini/-xlsx1.0</CompanyEmail>
 </CoverPageProperties>
 </file>
 

</xml_diff>

<commit_message>
Fixed install inst., added binary SAVF, refreshed source to my production copy
</commit_message>
<xml_diff>
--- a/#$XLSX Install Instructions.docx
+++ b/#$XLSX Install Instructions.docx
@@ -1,6 +1,6 @@
 
 <file path=word/document.xml><?xml version="1.0" encoding="utf-8"?>
-<w:document xmlns:wpc="http://schemas.microsoft.com/office/word/2010/wordprocessingCanvas" xmlns:cx="http://schemas.microsoft.com/office/drawing/2014/chartex" xmlns:cx1="http://schemas.microsoft.com/office/drawing/2015/9/8/chartex" xmlns:cx2="http://schemas.microsoft.com/office/drawing/2015/10/21/chartex" xmlns:cx3="http://schemas.microsoft.com/office/drawing/2016/5/9/chartex" xmlns:cx4="http://schemas.microsoft.com/office/drawing/2016/5/10/chartex" xmlns:cx5="http://schemas.microsoft.com/office/drawing/2016/5/11/chartex" xmlns:cx6="http://schemas.microsoft.com/office/drawing/2016/5/12/chartex" xmlns:cx7="http://schemas.microsoft.com/office/drawing/2016/5/13/chartex" xmlns:cx8="http://schemas.microsoft.com/office/drawing/2016/5/14/chartex" xmlns:mc="http://schemas.openxmlformats.org/markup-compatibility/2006" xmlns:aink="http://schemas.microsoft.com/office/drawing/2016/ink" xmlns:am3d="http://schemas.microsoft.com/office/drawing/2017/model3d" xmlns:o="urn:schemas-microsoft-com:office:office" xmlns:oel="http://schemas.microsoft.com/office/2019/extlst" xmlns:r="http://schemas.openxmlformats.org/officeDocument/2006/relationships" xmlns:m="http://schemas.openxmlformats.org/officeDocument/2006/math" xmlns:v="urn:schemas-microsoft-com:vml" xmlns:wp14="http://schemas.microsoft.com/office/word/2010/wordprocessingDrawing" xmlns:wp="http://schemas.openxmlformats.org/drawingml/2006/wordprocessingDrawing" xmlns:w10="urn:schemas-microsoft-com:office:word" xmlns:w="http://schemas.openxmlformats.org/wordprocessingml/2006/main" xmlns:w14="http://schemas.microsoft.com/office/word/2010/wordml" xmlns:w15="http://schemas.microsoft.com/office/word/2012/wordml" xmlns:w16cex="http://schemas.microsoft.com/office/word/2018/wordml/cex" xmlns:w16cid="http://schemas.microsoft.com/office/word/2016/wordml/cid" xmlns:w16="http://schemas.microsoft.com/office/word/2018/wordml" xmlns:w16du="http://schemas.microsoft.com/office/word/2023/wordml/word16du" xmlns:w16sdtdh="http://schemas.microsoft.com/office/word/2020/wordml/sdtdatahash" xmlns:w16se="http://schemas.microsoft.com/office/word/2015/wordml/symex" xmlns:wpg="http://schemas.microsoft.com/office/word/2010/wordprocessingGroup" xmlns:wpi="http://schemas.microsoft.com/office/word/2010/wordprocessingInk" xmlns:wne="http://schemas.microsoft.com/office/word/2006/wordml" xmlns:wps="http://schemas.microsoft.com/office/word/2010/wordprocessingShape" mc:Ignorable="w14 w15 w16se w16cid w16 w16cex w16sdtdh wp14">
+<w:document xmlns:wpc="http://schemas.microsoft.com/office/word/2010/wordprocessingCanvas" xmlns:cx="http://schemas.microsoft.com/office/drawing/2014/chartex" xmlns:cx1="http://schemas.microsoft.com/office/drawing/2015/9/8/chartex" xmlns:cx2="http://schemas.microsoft.com/office/drawing/2015/10/21/chartex" xmlns:cx3="http://schemas.microsoft.com/office/drawing/2016/5/9/chartex" xmlns:cx4="http://schemas.microsoft.com/office/drawing/2016/5/10/chartex" xmlns:cx5="http://schemas.microsoft.com/office/drawing/2016/5/11/chartex" xmlns:cx6="http://schemas.microsoft.com/office/drawing/2016/5/12/chartex" xmlns:cx7="http://schemas.microsoft.com/office/drawing/2016/5/13/chartex" xmlns:cx8="http://schemas.microsoft.com/office/drawing/2016/5/14/chartex" xmlns:mc="http://schemas.openxmlformats.org/markup-compatibility/2006" xmlns:aink="http://schemas.microsoft.com/office/drawing/2016/ink" xmlns:am3d="http://schemas.microsoft.com/office/drawing/2017/model3d" xmlns:o="urn:schemas-microsoft-com:office:office" xmlns:oel="http://schemas.microsoft.com/office/2019/extlst" xmlns:r="http://schemas.openxmlformats.org/officeDocument/2006/relationships" xmlns:m="http://schemas.openxmlformats.org/officeDocument/2006/math" xmlns:v="urn:schemas-microsoft-com:vml" xmlns:wp14="http://schemas.microsoft.com/office/word/2010/wordprocessingDrawing" xmlns:wp="http://schemas.openxmlformats.org/drawingml/2006/wordprocessingDrawing" xmlns:w10="urn:schemas-microsoft-com:office:word" xmlns:w="http://schemas.openxmlformats.org/wordprocessingml/2006/main" xmlns:w14="http://schemas.microsoft.com/office/word/2010/wordml" xmlns:w15="http://schemas.microsoft.com/office/word/2012/wordml" xmlns:w16cex="http://schemas.microsoft.com/office/word/2018/wordml/cex" xmlns:w16cid="http://schemas.microsoft.com/office/word/2016/wordml/cid" xmlns:w16="http://schemas.microsoft.com/office/word/2018/wordml" xmlns:w16du="http://schemas.microsoft.com/office/word/2023/wordml/word16du" xmlns:w16sdtdh="http://schemas.microsoft.com/office/word/2020/wordml/sdtdatahash" xmlns:w16sdtfl="http://schemas.microsoft.com/office/word/2024/wordml/sdtformatlock" xmlns:w16se="http://schemas.microsoft.com/office/word/2015/wordml/symex" xmlns:wpg="http://schemas.microsoft.com/office/word/2010/wordprocessingGroup" xmlns:wpi="http://schemas.microsoft.com/office/word/2010/wordprocessingInk" xmlns:wne="http://schemas.microsoft.com/office/word/2006/wordml" xmlns:wps="http://schemas.microsoft.com/office/word/2010/wordprocessingShape" mc:Ignorable="w14 w15 w16se w16cid w16 w16cex w16sdtdh w16sdtfl w16du wp14">
   <w:body>
     <w:sdt>
       <w:sdtPr>
@@ -445,7 +445,7 @@
                     <v:stroke joinstyle="miter"/>
                     <v:path gradientshapeok="t" o:connecttype="rect"/>
                   </v:shapetype>
-                  <v:shape id="Text Box 153" o:spid="_x0000_s1026" type="#_x0000_t202" style="position:absolute;margin-left:0;margin-top:0;width:8in;height:79.5pt;z-index:251661312;visibility:visible;mso-wrap-style:square;mso-width-percent:941;mso-height-percent:100;mso-top-percent:700;mso-wrap-distance-left:9pt;mso-wrap-distance-top:0;mso-wrap-distance-right:9pt;mso-wrap-distance-bottom:0;mso-position-horizontal:center;mso-position-horizontal-relative:page;mso-position-vertical-relative:page;mso-width-percent:941;mso-height-percent:100;mso-top-percent:700;mso-width-relative:page;mso-height-relative:page;v-text-anchor:top" o:gfxdata="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" filled="f" stroked="f" strokeweight=".5pt">
+                  <v:shape id="Text Box 153" o:spid="_x0000_s1026" type="#_x0000_t202" style="position:absolute;margin-left:0;margin-top:0;width:8in;height:79.5pt;z-index:251661312;visibility:visible;mso-wrap-style:square;mso-width-percent:941;mso-height-percent:100;mso-top-percent:700;mso-wrap-distance-left:9pt;mso-wrap-distance-top:0;mso-wrap-distance-right:9pt;mso-wrap-distance-bottom:0;mso-position-horizontal:center;mso-position-horizontal-relative:page;mso-position-vertical-relative:page;mso-width-percent:941;mso-height-percent:100;mso-top-percent:700;mso-width-relative:page;mso-height-relative:page;v-text-anchor:top" o:gfxdata="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" filled="f" stroked="f" strokeweight=".5pt">
                     <v:textbox style="mso-fit-shape-to-text:t" inset="126pt,0,54pt,0">
                       <w:txbxContent>
                         <w:p>
@@ -834,18 +834,8 @@
                                         <w:sz w:val="28"/>
                                         <w:szCs w:val="28"/>
                                       </w:rPr>
-                                      <w:t xml:space="preserve">Tim </w:t>
+                                      <w:t>Tim Tognazzini</w:t>
                                     </w:r>
-                                    <w:proofErr w:type="spellStart"/>
-                                    <w:r>
-                                      <w:rPr>
-                                        <w:color w:val="595959" w:themeColor="text1" w:themeTint="A6"/>
-                                        <w:sz w:val="28"/>
-                                        <w:szCs w:val="28"/>
-                                      </w:rPr>
-                                      <w:t>Tognazzini</w:t>
-                                    </w:r>
-                                    <w:proofErr w:type="spellEnd"/>
                                   </w:p>
                                 </w:sdtContent>
                               </w:sdt>
@@ -910,7 +900,7 @@
                     <v:stroke joinstyle="miter"/>
                     <v:path gradientshapeok="t" o:connecttype="rect"/>
                   </v:shapetype>
-                  <v:shape id="Text Box 152" o:spid="_x0000_s1028" type="#_x0000_t202" style="position:absolute;margin-left:29.6pt;margin-top:647.85pt;width:8in;height:1in;z-index:251660288;visibility:visible;mso-wrap-style:square;mso-width-percent:941;mso-height-percent:92;mso-wrap-distance-left:9pt;mso-wrap-distance-top:0;mso-wrap-distance-right:9pt;mso-wrap-distance-bottom:0;mso-position-horizontal:absolute;mso-position-horizontal-relative:page;mso-position-vertical:absolute;mso-position-vertical-relative:page;mso-width-percent:941;mso-height-percent:92;mso-width-relative:page;mso-height-relative:page;v-text-anchor:bottom" o:gfxdata="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" filled="f" stroked="f" strokeweight=".5pt">
+                  <v:shape id="Text Box 152" o:spid="_x0000_s1028" type="#_x0000_t202" style="position:absolute;margin-left:29.6pt;margin-top:647.85pt;width:8in;height:1in;z-index:251660288;visibility:visible;mso-wrap-style:square;mso-width-percent:941;mso-height-percent:92;mso-wrap-distance-left:9pt;mso-wrap-distance-top:0;mso-wrap-distance-right:9pt;mso-wrap-distance-bottom:0;mso-position-horizontal:absolute;mso-position-horizontal-relative:page;mso-position-vertical:absolute;mso-position-vertical-relative:page;mso-width-percent:941;mso-height-percent:92;mso-width-relative:page;mso-height-relative:page;v-text-anchor:bottom" o:gfxdata="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" filled="f" stroked="f" strokeweight=".5pt">
                     <v:textbox inset="126pt,0,54pt,0">
                       <w:txbxContent>
                         <w:sdt>
@@ -1019,6 +1009,103 @@
           <w:bookmarkEnd w:id="0"/>
         </w:p>
         <w:p>
+          <w:r>
+            <w:t>First clone the project from GitHub or just download it.</w:t>
+          </w:r>
+        </w:p>
+        <w:p>
+          <w:r>
+            <w:t xml:space="preserve">Navigate to </w:t>
+          </w:r>
+          <w:hyperlink r:id="rId11" w:history="1">
+            <w:r>
+              <w:rPr>
+                <w:rStyle w:val="Hyperlink"/>
+              </w:rPr>
+              <w:t>https://github.com/ttognazzini/-xlsx1.0#</w:t>
+            </w:r>
+          </w:hyperlink>
+          <w:r>
+            <w:t xml:space="preserve"> in your preferred browser. If you are familiar with </w:t>
+          </w:r>
+          <w:proofErr w:type="gramStart"/>
+          <w:r>
+            <w:t>Git</w:t>
+          </w:r>
+          <w:proofErr w:type="gramEnd"/>
+          <w:r>
+            <w:t xml:space="preserve"> you can clone the project. If not just download it. </w:t>
+          </w:r>
+        </w:p>
+        <w:p>
+          <w:r>
+            <w:t>To download, use Code drop down button and click download zip.</w:t>
+          </w:r>
+        </w:p>
+        <w:p>
+          <w:r>
+            <w:drawing>
+              <wp:inline distT="0" distB="0" distL="0" distR="0" wp14:anchorId="213BF859" wp14:editId="14B32961">
+                <wp:extent cx="5334462" cy="4016088"/>
+                <wp:effectExtent l="0" t="0" r="0" b="3810"/>
+                <wp:docPr id="1119707824" name="Picture 1"/>
+                <wp:cNvGraphicFramePr>
+                  <a:graphicFrameLocks xmlns:a="http://schemas.openxmlformats.org/drawingml/2006/main" noChangeAspect="1"/>
+                </wp:cNvGraphicFramePr>
+                <a:graphic xmlns:a="http://schemas.openxmlformats.org/drawingml/2006/main">
+                  <a:graphicData uri="http://schemas.openxmlformats.org/drawingml/2006/picture">
+                    <pic:pic xmlns:pic="http://schemas.openxmlformats.org/drawingml/2006/picture">
+                      <pic:nvPicPr>
+                        <pic:cNvPr id="1119707824" name=""/>
+                        <pic:cNvPicPr/>
+                      </pic:nvPicPr>
+                      <pic:blipFill>
+                        <a:blip r:embed="rId12"/>
+                        <a:stretch>
+                          <a:fillRect/>
+                        </a:stretch>
+                      </pic:blipFill>
+                      <pic:spPr>
+                        <a:xfrm>
+                          <a:off x="0" y="0"/>
+                          <a:ext cx="5334462" cy="4016088"/>
+                        </a:xfrm>
+                        <a:prstGeom prst="rect">
+                          <a:avLst/>
+                        </a:prstGeom>
+                      </pic:spPr>
+                    </pic:pic>
+                  </a:graphicData>
+                </a:graphic>
+              </wp:inline>
+            </w:drawing>
+          </w:r>
+        </w:p>
+        <w:p>
+          <w:r>
+            <w:t>If you downloaded extract the zip file to c:\-XLSX1.0.</w:t>
+          </w:r>
+          <w:r>
+            <w:t xml:space="preserve"> Then use one of the </w:t>
+          </w:r>
+          <w:proofErr w:type="gramStart"/>
+          <w:r>
+            <w:t>install</w:t>
+          </w:r>
+          <w:proofErr w:type="gramEnd"/>
+          <w:r>
+            <w:t xml:space="preserve"> </w:t>
+          </w:r>
+          <w:proofErr w:type="gramStart"/>
+          <w:r>
+            <w:t>option</w:t>
+          </w:r>
+          <w:proofErr w:type="gramEnd"/>
+          <w:r>
+            <w:t xml:space="preserve"> below.</w:t>
+          </w:r>
+        </w:p>
+        <w:p>
           <w:pPr>
             <w:pStyle w:val="Heading2"/>
           </w:pPr>
@@ -1063,6 +1150,7 @@
         </w:p>
         <w:p>
           <w:r>
+            <w:lastRenderedPageBreak/>
             <w:t>This option will build the service programs from scratch</w:t>
           </w:r>
           <w:r>
@@ -1179,12 +1267,38 @@
     </w:p>
     <w:p>
       <w:r>
-        <w:t>Download the SAVF from TODO. Download the highest version at or below your operating systems level. The follow these steps:</w:t>
+        <w:t>A copy of the SAVF is included in the Git Hub project in the SAVF folder. I</w:t>
+      </w:r>
+      <w:r>
+        <w:t>t</w:t>
+      </w:r>
+      <w:r>
+        <w:t xml:space="preserve"> was saved at V7R3M0 because that was the farthest I could back on the server I was on. If you cloned </w:t>
+      </w:r>
+      <w:r>
+        <w:t xml:space="preserve">or downloaded </w:t>
+      </w:r>
+      <w:r>
+        <w:t xml:space="preserve">the repo to the c:\-XLSX1.0, follow </w:t>
+      </w:r>
+      <w:r>
+        <w:t>these steps</w:t>
+      </w:r>
+      <w:r>
+        <w:t xml:space="preserve"> to install the software.</w:t>
       </w:r>
     </w:p>
     <w:p>
       <w:r>
-        <w:t>1. Create a SAVF on the server and copy the data into it.</w:t>
+        <w:t xml:space="preserve">1. Create </w:t>
+      </w:r>
+      <w:proofErr w:type="gramStart"/>
+      <w:r>
+        <w:t>a SAVF</w:t>
+      </w:r>
+      <w:proofErr w:type="gramEnd"/>
+      <w:r>
+        <w:t xml:space="preserve"> on the server and copy the data into it.</w:t>
       </w:r>
     </w:p>
     <w:p>
@@ -1208,7 +1322,10 @@
         <w:ind w:left="720"/>
       </w:pPr>
       <w:r>
-        <w:t>CRTSAVF #$XLSXTEMP/#$XSLSXSAVF</w:t>
+        <w:t>CRTSAVF #$XLSXTEMP/XLSX</w:t>
+      </w:r>
+      <w:r>
+        <w:t>V7R3M0</w:t>
       </w:r>
     </w:p>
     <w:p>
@@ -1222,6 +1339,20 @@
       </w:pPr>
       <w:r>
         <w:t>From the command prompt enter the following commands:</w:t>
+      </w:r>
+    </w:p>
+    <w:p>
+      <w:pPr>
+        <w:ind w:left="720"/>
+        <w:rPr>
+          <w:rFonts w:ascii="Courier New" w:hAnsi="Courier New" w:cs="Courier New"/>
+        </w:rPr>
+      </w:pPr>
+      <w:r>
+        <w:rPr>
+          <w:rFonts w:ascii="Courier New" w:hAnsi="Courier New" w:cs="Courier New"/>
+        </w:rPr>
+        <w:t>cd c:\-XLSX1.0</w:t>
       </w:r>
     </w:p>
     <w:p>
@@ -1247,7 +1378,10 @@
       </w:r>
       <w:proofErr w:type="spellStart"/>
       <w:r>
-        <w:t>MyServer</w:t>
+        <w:t>m</w:t>
+      </w:r>
+      <w:r>
+        <w:t>yServer</w:t>
       </w:r>
       <w:proofErr w:type="spellEnd"/>
       <w:r>
@@ -1282,7 +1416,7 @@
         <w:rPr>
           <w:rFonts w:ascii="Courier New" w:hAnsi="Courier New" w:cs="Courier New"/>
         </w:rPr>
-        <w:t>b</w:t>
+        <w:t>B</w:t>
       </w:r>
       <w:r>
         <w:rPr>
@@ -1303,12 +1437,17 @@
         <w:rPr>
           <w:rFonts w:ascii="Courier New" w:hAnsi="Courier New" w:cs="Courier New"/>
         </w:rPr>
-        <w:t>cd #$XLSXTEMP</w:t>
+        <w:t xml:space="preserve">cd </w:t>
+      </w:r>
+      <w:r>
+        <w:rPr>
+          <w:rFonts w:ascii="Courier New" w:hAnsi="Courier New" w:cs="Courier New"/>
+        </w:rPr>
+        <w:t>#$XLSXTEMP</w:t>
       </w:r>
     </w:p>
     <w:p>
       <w:pPr>
-        <w:spacing w:after="0"/>
         <w:ind w:left="720"/>
         <w:rPr>
           <w:rFonts w:ascii="Courier New" w:hAnsi="Courier New" w:cs="Courier New"/>
@@ -1318,16 +1457,22 @@
         <w:rPr>
           <w:rFonts w:ascii="Courier New" w:hAnsi="Courier New" w:cs="Courier New"/>
         </w:rPr>
-        <w:t>lcd /path/to/save/file/on/your/</w:t>
-      </w:r>
-      <w:proofErr w:type="gramStart"/>
+        <w:t xml:space="preserve">put </w:t>
+      </w:r>
       <w:r>
         <w:rPr>
           <w:rFonts w:ascii="Courier New" w:hAnsi="Courier New" w:cs="Courier New"/>
         </w:rPr>
-        <w:t>pc</w:t>
-      </w:r>
-      <w:proofErr w:type="gramEnd"/>
+        <w:t>XLSXV7R3M0</w:t>
+      </w:r>
+    </w:p>
+    <w:p>
+      <w:pPr>
+        <w:ind w:left="720"/>
+      </w:pPr>
+      <w:r>
+        <w:t>Make sure you get transfer complete message. Then enter the following to exit the FTP prompt:</w:t>
+      </w:r>
     </w:p>
     <w:p>
       <w:pPr>
@@ -1340,23 +1485,36 @@
         <w:rPr>
           <w:rFonts w:ascii="Courier New" w:hAnsi="Courier New" w:cs="Courier New"/>
         </w:rPr>
-        <w:t>put #$</w:t>
-      </w:r>
-      <w:proofErr w:type="gramStart"/>
-      <w:r>
-        <w:rPr>
-          <w:rFonts w:ascii="Courier New" w:hAnsi="Courier New" w:cs="Courier New"/>
-        </w:rPr>
-        <w:t>XLSXSAVF</w:t>
-      </w:r>
-      <w:proofErr w:type="gramEnd"/>
+        <w:t>quit</w:t>
+      </w:r>
     </w:p>
     <w:p>
       <w:pPr>
         <w:ind w:left="720"/>
       </w:pPr>
       <w:r>
-        <w:t>Make sure you get transfer complete message. Then enter the following to exit the FTP prompt:</w:t>
+        <w:t>Then close the command prompt.</w:t>
+      </w:r>
+    </w:p>
+    <w:p>
+      <w:r>
+        <w:t>3. Restore the SAVF on the server.</w:t>
+      </w:r>
+    </w:p>
+    <w:p>
+      <w:pPr>
+        <w:ind w:left="720"/>
+      </w:pPr>
+      <w:r>
+        <w:t xml:space="preserve">From a command line on the </w:t>
+      </w:r>
+      <w:proofErr w:type="gramStart"/>
+      <w:r>
+        <w:t>IBM</w:t>
+      </w:r>
+      <w:proofErr w:type="gramEnd"/>
+      <w:r>
+        <w:t xml:space="preserve"> I server enter and run the following command:</w:t>
       </w:r>
     </w:p>
     <w:p>
@@ -1370,13 +1528,51 @@
         <w:rPr>
           <w:rFonts w:ascii="Courier New" w:hAnsi="Courier New" w:cs="Courier New"/>
         </w:rPr>
-        <w:t>e</w:t>
+        <w:t>RSTLIB #$XLSX</w:t>
       </w:r>
       <w:r>
         <w:rPr>
           <w:rFonts w:ascii="Courier New" w:hAnsi="Courier New" w:cs="Courier New"/>
         </w:rPr>
-        <w:t>xit</w:t>
+        <w:t>1.0</w:t>
+      </w:r>
+      <w:r>
+        <w:rPr>
+          <w:rFonts w:ascii="Courier New" w:hAnsi="Courier New" w:cs="Courier New"/>
+        </w:rPr>
+        <w:t xml:space="preserve"> *SAVF </w:t>
+      </w:r>
+      <w:proofErr w:type="gramStart"/>
+      <w:r>
+        <w:rPr>
+          <w:rFonts w:ascii="Courier New" w:hAnsi="Courier New" w:cs="Courier New"/>
+        </w:rPr>
+        <w:t>SAVF</w:t>
+      </w:r>
+      <w:r>
+        <w:rPr>
+          <w:rFonts w:ascii="Courier New" w:hAnsi="Courier New" w:cs="Courier New"/>
+        </w:rPr>
+        <w:t>(#</w:t>
+      </w:r>
+      <w:proofErr w:type="gramEnd"/>
+      <w:r>
+        <w:rPr>
+          <w:rFonts w:ascii="Courier New" w:hAnsi="Courier New" w:cs="Courier New"/>
+        </w:rPr>
+        <w:t>$XLSXTEMP/XLSX</w:t>
+      </w:r>
+      <w:r>
+        <w:rPr>
+          <w:rFonts w:ascii="Courier New" w:hAnsi="Courier New" w:cs="Courier New"/>
+        </w:rPr>
+        <w:t>V7R3M0</w:t>
+      </w:r>
+      <w:r>
+        <w:rPr>
+          <w:rFonts w:ascii="Courier New" w:hAnsi="Courier New" w:cs="Courier New"/>
+        </w:rPr>
+        <w:t>)</w:t>
       </w:r>
     </w:p>
     <w:p>
@@ -1384,186 +1580,208 @@
         <w:ind w:left="720"/>
       </w:pPr>
       <w:r>
-        <w:t>Then close the command prompt.</w:t>
+        <w:t xml:space="preserve">If the library </w:t>
+      </w:r>
+      <w:proofErr w:type="gramStart"/>
+      <w:r>
+        <w:t>restore</w:t>
+      </w:r>
+      <w:proofErr w:type="gramEnd"/>
+      <w:r>
+        <w:t xml:space="preserve"> </w:t>
+      </w:r>
+      <w:proofErr w:type="gramStart"/>
+      <w:r>
+        <w:t>completely</w:t>
+      </w:r>
+      <w:proofErr w:type="gramEnd"/>
+      <w:r>
+        <w:t xml:space="preserve"> you can </w:t>
+      </w:r>
+      <w:proofErr w:type="gramStart"/>
+      <w:r>
+        <w:t>deleted</w:t>
+      </w:r>
+      <w:proofErr w:type="gramEnd"/>
+      <w:r>
+        <w:t xml:space="preserve"> the temporary library with the SAVF in it.</w:t>
       </w:r>
     </w:p>
     <w:p>
-      <w:r>
-        <w:t>3. Restore the SAVF on the server.</w:t>
+      <w:pPr>
+        <w:ind w:left="720"/>
+        <w:rPr>
+          <w:rFonts w:ascii="Courier New" w:hAnsi="Courier New" w:cs="Courier New"/>
+        </w:rPr>
+      </w:pPr>
+      <w:r>
+        <w:rPr>
+          <w:rFonts w:ascii="Courier New" w:hAnsi="Courier New" w:cs="Courier New"/>
+        </w:rPr>
+        <w:t>DLTLIB #$XLSXTEMP</w:t>
       </w:r>
     </w:p>
     <w:p>
-      <w:pPr>
-        <w:ind w:left="720"/>
-      </w:pPr>
-      <w:r>
-        <w:t xml:space="preserve">From a command line on the </w:t>
-      </w:r>
-      <w:proofErr w:type="gramStart"/>
-      <w:r>
-        <w:t>System</w:t>
-      </w:r>
-      <w:proofErr w:type="gramEnd"/>
-      <w:r>
-        <w:t xml:space="preserve"> I server enter and run the following command:</w:t>
+      <w:r>
+        <w:t>4. Setting up the System</w:t>
       </w:r>
     </w:p>
     <w:p>
-      <w:pPr>
-        <w:ind w:left="720"/>
-      </w:pPr>
-      <w:r>
-        <w:t xml:space="preserve">RSTLIB #$XLSX *SAVF </w:t>
-      </w:r>
-      <w:proofErr w:type="spellStart"/>
-      <w:r>
-        <w:t>savf</w:t>
-      </w:r>
-      <w:proofErr w:type="spellEnd"/>
-      <w:r>
-        <w:t>(#$XLSXTEMP/#$XLSXSAVF)</w:t>
+      <w:r>
+        <w:t xml:space="preserve">The SAVF contained all the objects pre-built so </w:t>
+      </w:r>
+      <w:r>
+        <w:t>all t</w:t>
+      </w:r>
+      <w:r>
+        <w:t>h</w:t>
+      </w:r>
+      <w:r>
+        <w:t>at needs to be done at this point is to setup a folder for the test program and setup the system to use that folder.</w:t>
+      </w:r>
+      <w:r>
+        <w:t xml:space="preserve"> </w:t>
       </w:r>
     </w:p>
     <w:p>
-      <w:pPr>
-        <w:ind w:left="720"/>
-      </w:pPr>
-      <w:r>
-        <w:t xml:space="preserve">If the library </w:t>
+      <w:r>
+        <w:lastRenderedPageBreak/>
+        <w:t xml:space="preserve">The default </w:t>
+      </w:r>
+      <w:r>
+        <w:t xml:space="preserve">test folder </w:t>
       </w:r>
       <w:proofErr w:type="gramStart"/>
       <w:r>
-        <w:t>restore</w:t>
+        <w:t>is ‘/#</w:t>
       </w:r>
       <w:proofErr w:type="gramEnd"/>
       <w:r>
-        <w:t xml:space="preserve"> completely you can deleted the temporary library with the SAVF in it.</w:t>
+        <w:t>$XLSX</w:t>
+      </w:r>
+      <w:r>
+        <w:t>1.0</w:t>
+      </w:r>
+      <w:r>
+        <w:t xml:space="preserve">’. </w:t>
+      </w:r>
+      <w:r>
+        <w:t>You can create the folder using the following command. You can change the folder to something else or use one that already exists if you want.</w:t>
       </w:r>
     </w:p>
     <w:p>
       <w:pPr>
-        <w:ind w:left="720"/>
-      </w:pPr>
-      <w:r>
-        <w:t>DLTLIB #$XLSXTEMP</w:t>
+        <w:rPr>
+          <w:rFonts w:ascii="Courier New" w:hAnsi="Courier New" w:cs="Courier New"/>
+        </w:rPr>
+      </w:pPr>
+      <w:r>
+        <w:rPr>
+          <w:rFonts w:ascii="Courier New" w:hAnsi="Courier New" w:cs="Courier New"/>
+        </w:rPr>
+        <w:t>MKDIR DIR(</w:t>
+      </w:r>
+      <w:proofErr w:type="gramStart"/>
+      <w:r>
+        <w:rPr>
+          <w:rFonts w:ascii="Courier New" w:hAnsi="Courier New" w:cs="Courier New"/>
+        </w:rPr>
+        <w:t>'/#</w:t>
+      </w:r>
+      <w:proofErr w:type="gramEnd"/>
+      <w:r>
+        <w:rPr>
+          <w:rFonts w:ascii="Courier New" w:hAnsi="Courier New" w:cs="Courier New"/>
+        </w:rPr>
+        <w:t>$XLSX</w:t>
+      </w:r>
+      <w:r>
+        <w:rPr>
+          <w:rFonts w:ascii="Courier New" w:hAnsi="Courier New" w:cs="Courier New"/>
+        </w:rPr>
+        <w:t>1.0</w:t>
+      </w:r>
+      <w:r>
+        <w:rPr>
+          <w:rFonts w:ascii="Courier New" w:hAnsi="Courier New" w:cs="Courier New"/>
+        </w:rPr>
+        <w:t xml:space="preserve">') DTAAUT(*RWX) OBJAUT(*ALL)   </w:t>
       </w:r>
     </w:p>
     <w:p>
       <w:r>
-        <w:t>4. Setting up the System</w:t>
+        <w:t xml:space="preserve">You will probably want to </w:t>
+      </w:r>
+      <w:r>
+        <w:t>set up</w:t>
+      </w:r>
+      <w:r>
+        <w:t xml:space="preserve"> a file system share to this folder so you can access it easily on your computer. This is up to </w:t>
+      </w:r>
+      <w:r>
+        <w:t>you,</w:t>
+      </w:r>
+      <w:r>
+        <w:t xml:space="preserve"> and I will not walk you through creating a file share here.</w:t>
       </w:r>
     </w:p>
     <w:p>
       <w:r>
-        <w:t xml:space="preserve">The SAVF contained all the objects pre-built so </w:t>
-      </w:r>
-      <w:r>
-        <w:t>all t</w:t>
-      </w:r>
-      <w:r>
-        <w:t>h</w:t>
-      </w:r>
-      <w:r>
-        <w:t>at needs to be done at this point is to setup a folder for the test program and setup the system to use that folder.</w:t>
-      </w:r>
-      <w:r>
-        <w:t xml:space="preserve"> </w:t>
+        <w:t xml:space="preserve">If you are using the default </w:t>
+      </w:r>
+      <w:r>
+        <w:t>folder,</w:t>
+      </w:r>
+      <w:r>
+        <w:t xml:space="preserve"> then </w:t>
+      </w:r>
+      <w:r>
+        <w:t>skip this part</w:t>
+      </w:r>
+      <w:r>
+        <w:t xml:space="preserve">. If you </w:t>
+      </w:r>
+      <w:r>
+        <w:t xml:space="preserve">are using a different name or an existing </w:t>
+      </w:r>
+      <w:r>
+        <w:t>folder,</w:t>
+      </w:r>
+      <w:r>
+        <w:t xml:space="preserve"> you need to change the test programs </w:t>
+      </w:r>
+      <w:r>
+        <w:t>t</w:t>
+      </w:r>
+      <w:r>
+        <w:t xml:space="preserve">o point to that folder. </w:t>
+      </w:r>
+      <w:r>
+        <w:t>Use the following command to change the default folder.</w:t>
+      </w:r>
+      <w:r>
+        <w:t xml:space="preserve"> Replace’/path/to/your/folder with the actual path to your folder.</w:t>
       </w:r>
     </w:p>
     <w:p>
       <w:r>
-        <w:lastRenderedPageBreak/>
-        <w:t xml:space="preserve">The default </w:t>
-      </w:r>
-      <w:r>
-        <w:t xml:space="preserve">test folder </w:t>
-      </w:r>
-      <w:r>
-        <w:t xml:space="preserve">is ‘/#$XLSX’. </w:t>
-      </w:r>
-      <w:r>
-        <w:t>You can create the folder using the following command. You can change the folder to something else or use one that already exists if you want.</w:t>
-      </w:r>
-    </w:p>
-    <w:p>
-      <w:r>
-        <w:t xml:space="preserve">MKDIR DIR('/#$XLSX') DTAAUT(*RWX) OBJAUT(*ALL)   </w:t>
-      </w:r>
-    </w:p>
-    <w:p>
-      <w:r>
-        <w:t xml:space="preserve">You will probably want to setup a file system </w:t>
+        <w:t xml:space="preserve">CHGDTAARA </w:t>
       </w:r>
       <w:proofErr w:type="gramStart"/>
       <w:r>
-        <w:t>share</w:t>
+        <w:t>DTAARA(</w:t>
       </w:r>
       <w:proofErr w:type="gramEnd"/>
       <w:r>
-        <w:t xml:space="preserve"> to this folder so you can access it easily on your computer. This is up to </w:t>
+        <w:t>#$</w:t>
       </w:r>
       <w:proofErr w:type="gramStart"/>
       <w:r>
-        <w:t>you</w:t>
+        <w:t>XLSX/#</w:t>
       </w:r>
       <w:proofErr w:type="gramEnd"/>
       <w:r>
-        <w:t xml:space="preserve"> and I will not walk you through creating a file share here.</w:t>
-      </w:r>
-    </w:p>
-    <w:p>
-      <w:r>
-        <w:t xml:space="preserve">If you are using the default </w:t>
-      </w:r>
-      <w:proofErr w:type="gramStart"/>
-      <w:r>
-        <w:t>folder</w:t>
-      </w:r>
-      <w:proofErr w:type="gramEnd"/>
-      <w:r>
-        <w:t xml:space="preserve"> then </w:t>
-      </w:r>
-      <w:r>
-        <w:t>skip this part</w:t>
-      </w:r>
-      <w:r>
-        <w:t xml:space="preserve">. If you </w:t>
-      </w:r>
-      <w:r>
-        <w:t xml:space="preserve">are using a different name or an existing </w:t>
-      </w:r>
-      <w:proofErr w:type="gramStart"/>
-      <w:r>
-        <w:t>folder</w:t>
-      </w:r>
-      <w:proofErr w:type="gramEnd"/>
-      <w:r>
-        <w:t xml:space="preserve"> you need to change the test programs </w:t>
-      </w:r>
-      <w:r>
-        <w:t>t</w:t>
-      </w:r>
-      <w:r>
-        <w:t xml:space="preserve">o point to that folder. </w:t>
-      </w:r>
-      <w:r>
-        <w:t>Use the following command to change the default folder.</w:t>
-      </w:r>
-      <w:r>
-        <w:t xml:space="preserve"> Replace’/path/to/your/folder with the actual path to your folder.</w:t>
-      </w:r>
-    </w:p>
-    <w:p>
-      <w:r>
-        <w:t xml:space="preserve">CHGDTAARA </w:t>
-      </w:r>
-      <w:proofErr w:type="gramStart"/>
-      <w:r>
-        <w:t>DTAARA(</w:t>
-      </w:r>
-      <w:proofErr w:type="gramEnd"/>
-      <w:r>
-        <w:t>#$XLSX/#$XLSX</w:t>
+        <w:t>$XLSX</w:t>
       </w:r>
       <w:r>
         <w:t>TEMP</w:t>
@@ -1601,7 +1819,13 @@
     </w:p>
     <w:p>
       <w:r>
-        <w:t>Create the #$XLSX library on the server.</w:t>
+        <w:t>Create the #$XLSX</w:t>
+      </w:r>
+      <w:r>
+        <w:t>1.0</w:t>
+      </w:r>
+      <w:r>
+        <w:t xml:space="preserve"> library on the server.</w:t>
       </w:r>
     </w:p>
     <w:p>
@@ -1616,38 +1840,45 @@
         </w:rPr>
         <w:t>CRTLIB #$XLSX</w:t>
       </w:r>
+      <w:r>
+        <w:rPr>
+          <w:rFonts w:ascii="Courier New" w:hAnsi="Courier New" w:cs="Courier New"/>
+        </w:rPr>
+        <w:t>1.0</w:t>
+      </w:r>
     </w:p>
     <w:p>
       <w:r>
-        <w:t>Download the zip file containing the source code. These can be found at TODO.</w:t>
+        <w:t xml:space="preserve">Extract </w:t>
+      </w:r>
+      <w:r>
+        <w:t>all files and m</w:t>
+      </w:r>
+      <w:r>
+        <w:t>ove t</w:t>
+      </w:r>
+      <w:r>
+        <w:t>hem</w:t>
+      </w:r>
+      <w:r>
+        <w:t xml:space="preserve"> </w:t>
+      </w:r>
+      <w:r>
+        <w:t xml:space="preserve">to </w:t>
+      </w:r>
+      <w:r>
+        <w:t>the /#$XLSX folder in the IFS.</w:t>
       </w:r>
     </w:p>
     <w:p>
       <w:r>
-        <w:t xml:space="preserve">Extract </w:t>
-      </w:r>
-      <w:r>
-        <w:t>all files and m</w:t>
-      </w:r>
-      <w:r>
-        <w:t>ove t</w:t>
-      </w:r>
-      <w:r>
-        <w:t>hem</w:t>
-      </w:r>
-      <w:r>
-        <w:t xml:space="preserve"> </w:t>
-      </w:r>
-      <w:r>
-        <w:t xml:space="preserve">to </w:t>
-      </w:r>
-      <w:r>
-        <w:t>the /#$XLSX folder in the IFS.</w:t>
-      </w:r>
-    </w:p>
-    <w:p>
-      <w:r>
-        <w:t>Create the #$XLSX library on the server.</w:t>
+        <w:t>Create the #$XLSX</w:t>
+      </w:r>
+      <w:r>
+        <w:t>1.0</w:t>
+      </w:r>
+      <w:r>
+        <w:t xml:space="preserve"> library on the server.</w:t>
       </w:r>
     </w:p>
     <w:p>
@@ -1662,6 +1893,12 @@
         </w:rPr>
         <w:t>CRTLIB #$XLSX</w:t>
       </w:r>
+      <w:r>
+        <w:rPr>
+          <w:rFonts w:ascii="Courier New" w:hAnsi="Courier New" w:cs="Courier New"/>
+        </w:rPr>
+        <w:t>1.0</w:t>
+      </w:r>
     </w:p>
     <w:p>
       <w:r>
@@ -1767,13 +2004,17 @@
       <w:r>
         <w:t xml:space="preserve">After the programs are created you need to setup the test environment. It will technically work by default </w:t>
       </w:r>
-      <w:proofErr w:type="gramStart"/>
-      <w:r>
-        <w:t>as long as</w:t>
-      </w:r>
-      <w:proofErr w:type="gramEnd"/>
-      <w:r>
-        <w:t xml:space="preserve"> you used #$XLSX for the library in the IFS for the source files. If you use</w:t>
+      <w:r>
+        <w:t>if</w:t>
+      </w:r>
+      <w:r>
+        <w:t xml:space="preserve"> you used #$XLSX</w:t>
+      </w:r>
+      <w:r>
+        <w:t>1.0</w:t>
+      </w:r>
+      <w:r>
+        <w:t xml:space="preserve"> for the library in the IFS for the source files. If you use</w:t>
       </w:r>
       <w:r>
         <w:t>d</w:t>
@@ -1781,11 +2022,9 @@
       <w:r>
         <w:t xml:space="preserve"> a different folder or </w:t>
       </w:r>
-      <w:proofErr w:type="gramStart"/>
-      <w:r>
-        <w:t>you just want</w:t>
-      </w:r>
-      <w:proofErr w:type="gramEnd"/>
+      <w:r>
+        <w:t>want</w:t>
+      </w:r>
       <w:r>
         <w:t xml:space="preserve"> the test programs to put the output in a different folder, you need to </w:t>
       </w:r>
@@ -1820,18 +2059,32 @@
         <w:rPr>
           <w:rFonts w:ascii="Courier New" w:hAnsi="Courier New" w:cs="Courier New"/>
         </w:rPr>
-        <w:t>#$XLSX/#$XLSXTEMP *ALL) VALUE('/path/to/your/folder')</w:t>
+        <w:t>#$</w:t>
+      </w:r>
+      <w:proofErr w:type="gramStart"/>
+      <w:r>
+        <w:rPr>
+          <w:rFonts w:ascii="Courier New" w:hAnsi="Courier New" w:cs="Courier New"/>
+        </w:rPr>
+        <w:t>XLSX/#</w:t>
+      </w:r>
+      <w:proofErr w:type="gramEnd"/>
+      <w:r>
+        <w:rPr>
+          <w:rFonts w:ascii="Courier New" w:hAnsi="Courier New" w:cs="Courier New"/>
+        </w:rPr>
+        <w:t>$XLSXTEMP *ALL) VALUE('/path/to/your/folder')</w:t>
       </w:r>
     </w:p>
     <w:p/>
     <w:p/>
     <w:sectPr>
-      <w:headerReference w:type="even" r:id="rId11"/>
-      <w:headerReference w:type="default" r:id="rId12"/>
-      <w:footerReference w:type="even" r:id="rId13"/>
-      <w:footerReference w:type="default" r:id="rId14"/>
-      <w:headerReference w:type="first" r:id="rId15"/>
-      <w:footerReference w:type="first" r:id="rId16"/>
+      <w:headerReference w:type="even" r:id="rId13"/>
+      <w:headerReference w:type="default" r:id="rId14"/>
+      <w:footerReference w:type="even" r:id="rId15"/>
+      <w:footerReference w:type="default" r:id="rId16"/>
+      <w:headerReference w:type="first" r:id="rId17"/>
+      <w:footerReference w:type="first" r:id="rId18"/>
       <w:pgSz w:w="12240" w:h="15840"/>
       <w:pgMar w:top="1440" w:right="1440" w:bottom="1440" w:left="1440" w:header="720" w:footer="720" w:gutter="0"/>
       <w:pgNumType w:start="0" w:chapStyle="1"/>
@@ -1844,7 +2097,7 @@
 </file>
 
 <file path=word/endnotes.xml><?xml version="1.0" encoding="utf-8"?>
-<w:endnotes xmlns:wpc="http://schemas.microsoft.com/office/word/2010/wordprocessingCanvas" xmlns:cx="http://schemas.microsoft.com/office/drawing/2014/chartex" xmlns:cx1="http://schemas.microsoft.com/office/drawing/2015/9/8/chartex" xmlns:cx2="http://schemas.microsoft.com/office/drawing/2015/10/21/chartex" xmlns:cx3="http://schemas.microsoft.com/office/drawing/2016/5/9/chartex" xmlns:cx4="http://schemas.microsoft.com/office/drawing/2016/5/10/chartex" xmlns:cx5="http://schemas.microsoft.com/office/drawing/2016/5/11/chartex" xmlns:cx6="http://schemas.microsoft.com/office/drawing/2016/5/12/chartex" xmlns:cx7="http://schemas.microsoft.com/office/drawing/2016/5/13/chartex" xmlns:cx8="http://schemas.microsoft.com/office/drawing/2016/5/14/chartex" xmlns:mc="http://schemas.openxmlformats.org/markup-compatibility/2006" xmlns:aink="http://schemas.microsoft.com/office/drawing/2016/ink" xmlns:am3d="http://schemas.microsoft.com/office/drawing/2017/model3d" xmlns:o="urn:schemas-microsoft-com:office:office" xmlns:oel="http://schemas.microsoft.com/office/2019/extlst" xmlns:r="http://schemas.openxmlformats.org/officeDocument/2006/relationships" xmlns:m="http://schemas.openxmlformats.org/officeDocument/2006/math" xmlns:v="urn:schemas-microsoft-com:vml" xmlns:wp14="http://schemas.microsoft.com/office/word/2010/wordprocessingDrawing" xmlns:wp="http://schemas.openxmlformats.org/drawingml/2006/wordprocessingDrawing" xmlns:w10="urn:schemas-microsoft-com:office:word" xmlns:w="http://schemas.openxmlformats.org/wordprocessingml/2006/main" xmlns:w14="http://schemas.microsoft.com/office/word/2010/wordml" xmlns:w15="http://schemas.microsoft.com/office/word/2012/wordml" xmlns:w16cex="http://schemas.microsoft.com/office/word/2018/wordml/cex" xmlns:w16cid="http://schemas.microsoft.com/office/word/2016/wordml/cid" xmlns:w16="http://schemas.microsoft.com/office/word/2018/wordml" xmlns:w16du="http://schemas.microsoft.com/office/word/2023/wordml/word16du" xmlns:w16sdtdh="http://schemas.microsoft.com/office/word/2020/wordml/sdtdatahash" xmlns:w16se="http://schemas.microsoft.com/office/word/2015/wordml/symex" xmlns:wpg="http://schemas.microsoft.com/office/word/2010/wordprocessingGroup" xmlns:wpi="http://schemas.microsoft.com/office/word/2010/wordprocessingInk" xmlns:wne="http://schemas.microsoft.com/office/word/2006/wordml" xmlns:wps="http://schemas.microsoft.com/office/word/2010/wordprocessingShape" mc:Ignorable="w14 w15 w16se w16cid w16 w16cex w16sdtdh wp14">
+<w:endnotes xmlns:wpc="http://schemas.microsoft.com/office/word/2010/wordprocessingCanvas" xmlns:cx="http://schemas.microsoft.com/office/drawing/2014/chartex" xmlns:cx1="http://schemas.microsoft.com/office/drawing/2015/9/8/chartex" xmlns:cx2="http://schemas.microsoft.com/office/drawing/2015/10/21/chartex" xmlns:cx3="http://schemas.microsoft.com/office/drawing/2016/5/9/chartex" xmlns:cx4="http://schemas.microsoft.com/office/drawing/2016/5/10/chartex" xmlns:cx5="http://schemas.microsoft.com/office/drawing/2016/5/11/chartex" xmlns:cx6="http://schemas.microsoft.com/office/drawing/2016/5/12/chartex" xmlns:cx7="http://schemas.microsoft.com/office/drawing/2016/5/13/chartex" xmlns:cx8="http://schemas.microsoft.com/office/drawing/2016/5/14/chartex" xmlns:mc="http://schemas.openxmlformats.org/markup-compatibility/2006" xmlns:aink="http://schemas.microsoft.com/office/drawing/2016/ink" xmlns:am3d="http://schemas.microsoft.com/office/drawing/2017/model3d" xmlns:o="urn:schemas-microsoft-com:office:office" xmlns:oel="http://schemas.microsoft.com/office/2019/extlst" xmlns:r="http://schemas.openxmlformats.org/officeDocument/2006/relationships" xmlns:m="http://schemas.openxmlformats.org/officeDocument/2006/math" xmlns:v="urn:schemas-microsoft-com:vml" xmlns:wp14="http://schemas.microsoft.com/office/word/2010/wordprocessingDrawing" xmlns:wp="http://schemas.openxmlformats.org/drawingml/2006/wordprocessingDrawing" xmlns:w10="urn:schemas-microsoft-com:office:word" xmlns:w="http://schemas.openxmlformats.org/wordprocessingml/2006/main" xmlns:w14="http://schemas.microsoft.com/office/word/2010/wordml" xmlns:w15="http://schemas.microsoft.com/office/word/2012/wordml" xmlns:w16cex="http://schemas.microsoft.com/office/word/2018/wordml/cex" xmlns:w16cid="http://schemas.microsoft.com/office/word/2016/wordml/cid" xmlns:w16="http://schemas.microsoft.com/office/word/2018/wordml" xmlns:w16du="http://schemas.microsoft.com/office/word/2023/wordml/word16du" xmlns:w16sdtdh="http://schemas.microsoft.com/office/word/2020/wordml/sdtdatahash" xmlns:w16sdtfl="http://schemas.microsoft.com/office/word/2024/wordml/sdtformatlock" xmlns:w16se="http://schemas.microsoft.com/office/word/2015/wordml/symex" xmlns:wpg="http://schemas.microsoft.com/office/word/2010/wordprocessingGroup" xmlns:wpi="http://schemas.microsoft.com/office/word/2010/wordprocessingInk" xmlns:wne="http://schemas.microsoft.com/office/word/2006/wordml" xmlns:wps="http://schemas.microsoft.com/office/word/2010/wordprocessingShape" mc:Ignorable="w14 w15 w16se w16cid w16 w16cex w16sdtdh w16sdtfl w16du wp14">
   <w:endnote w:type="separator" w:id="-1">
     <w:p>
       <w:pPr>
@@ -1869,7 +2122,7 @@
 </file>
 
 <file path=word/footer1.xml><?xml version="1.0" encoding="utf-8"?>
-<w:ftr xmlns:wpc="http://schemas.microsoft.com/office/word/2010/wordprocessingCanvas" xmlns:cx="http://schemas.microsoft.com/office/drawing/2014/chartex" xmlns:cx1="http://schemas.microsoft.com/office/drawing/2015/9/8/chartex" xmlns:cx2="http://schemas.microsoft.com/office/drawing/2015/10/21/chartex" xmlns:cx3="http://schemas.microsoft.com/office/drawing/2016/5/9/chartex" xmlns:cx4="http://schemas.microsoft.com/office/drawing/2016/5/10/chartex" xmlns:cx5="http://schemas.microsoft.com/office/drawing/2016/5/11/chartex" xmlns:cx6="http://schemas.microsoft.com/office/drawing/2016/5/12/chartex" xmlns:cx7="http://schemas.microsoft.com/office/drawing/2016/5/13/chartex" xmlns:cx8="http://schemas.microsoft.com/office/drawing/2016/5/14/chartex" xmlns:mc="http://schemas.openxmlformats.org/markup-compatibility/2006" xmlns:aink="http://schemas.microsoft.com/office/drawing/2016/ink" xmlns:am3d="http://schemas.microsoft.com/office/drawing/2017/model3d" xmlns:o="urn:schemas-microsoft-com:office:office" xmlns:oel="http://schemas.microsoft.com/office/2019/extlst" xmlns:r="http://schemas.openxmlformats.org/officeDocument/2006/relationships" xmlns:m="http://schemas.openxmlformats.org/officeDocument/2006/math" xmlns:v="urn:schemas-microsoft-com:vml" xmlns:wp14="http://schemas.microsoft.com/office/word/2010/wordprocessingDrawing" xmlns:wp="http://schemas.openxmlformats.org/drawingml/2006/wordprocessingDrawing" xmlns:w10="urn:schemas-microsoft-com:office:word" xmlns:w="http://schemas.openxmlformats.org/wordprocessingml/2006/main" xmlns:w14="http://schemas.microsoft.com/office/word/2010/wordml" xmlns:w15="http://schemas.microsoft.com/office/word/2012/wordml" xmlns:w16cex="http://schemas.microsoft.com/office/word/2018/wordml/cex" xmlns:w16cid="http://schemas.microsoft.com/office/word/2016/wordml/cid" xmlns:w16="http://schemas.microsoft.com/office/word/2018/wordml" xmlns:w16du="http://schemas.microsoft.com/office/word/2023/wordml/word16du" xmlns:w16sdtdh="http://schemas.microsoft.com/office/word/2020/wordml/sdtdatahash" xmlns:w16se="http://schemas.microsoft.com/office/word/2015/wordml/symex" xmlns:wpg="http://schemas.microsoft.com/office/word/2010/wordprocessingGroup" xmlns:wpi="http://schemas.microsoft.com/office/word/2010/wordprocessingInk" xmlns:wne="http://schemas.microsoft.com/office/word/2006/wordml" xmlns:wps="http://schemas.microsoft.com/office/word/2010/wordprocessingShape" mc:Ignorable="w14 w15 w16se w16cid w16 w16cex w16sdtdh wp14">
+<w:ftr xmlns:wpc="http://schemas.microsoft.com/office/word/2010/wordprocessingCanvas" xmlns:cx="http://schemas.microsoft.com/office/drawing/2014/chartex" xmlns:cx1="http://schemas.microsoft.com/office/drawing/2015/9/8/chartex" xmlns:cx2="http://schemas.microsoft.com/office/drawing/2015/10/21/chartex" xmlns:cx3="http://schemas.microsoft.com/office/drawing/2016/5/9/chartex" xmlns:cx4="http://schemas.microsoft.com/office/drawing/2016/5/10/chartex" xmlns:cx5="http://schemas.microsoft.com/office/drawing/2016/5/11/chartex" xmlns:cx6="http://schemas.microsoft.com/office/drawing/2016/5/12/chartex" xmlns:cx7="http://schemas.microsoft.com/office/drawing/2016/5/13/chartex" xmlns:cx8="http://schemas.microsoft.com/office/drawing/2016/5/14/chartex" xmlns:mc="http://schemas.openxmlformats.org/markup-compatibility/2006" xmlns:aink="http://schemas.microsoft.com/office/drawing/2016/ink" xmlns:am3d="http://schemas.microsoft.com/office/drawing/2017/model3d" xmlns:o="urn:schemas-microsoft-com:office:office" xmlns:oel="http://schemas.microsoft.com/office/2019/extlst" xmlns:r="http://schemas.openxmlformats.org/officeDocument/2006/relationships" xmlns:m="http://schemas.openxmlformats.org/officeDocument/2006/math" xmlns:v="urn:schemas-microsoft-com:vml" xmlns:wp14="http://schemas.microsoft.com/office/word/2010/wordprocessingDrawing" xmlns:wp="http://schemas.openxmlformats.org/drawingml/2006/wordprocessingDrawing" xmlns:w10="urn:schemas-microsoft-com:office:word" xmlns:w="http://schemas.openxmlformats.org/wordprocessingml/2006/main" xmlns:w14="http://schemas.microsoft.com/office/word/2010/wordml" xmlns:w15="http://schemas.microsoft.com/office/word/2012/wordml" xmlns:w16cex="http://schemas.microsoft.com/office/word/2018/wordml/cex" xmlns:w16cid="http://schemas.microsoft.com/office/word/2016/wordml/cid" xmlns:w16="http://schemas.microsoft.com/office/word/2018/wordml" xmlns:w16du="http://schemas.microsoft.com/office/word/2023/wordml/word16du" xmlns:w16sdtdh="http://schemas.microsoft.com/office/word/2020/wordml/sdtdatahash" xmlns:w16sdtfl="http://schemas.microsoft.com/office/word/2024/wordml/sdtformatlock" xmlns:w16se="http://schemas.microsoft.com/office/word/2015/wordml/symex" xmlns:wpg="http://schemas.microsoft.com/office/word/2010/wordprocessingGroup" xmlns:wpi="http://schemas.microsoft.com/office/word/2010/wordprocessingInk" xmlns:wne="http://schemas.microsoft.com/office/word/2006/wordml" xmlns:wps="http://schemas.microsoft.com/office/word/2010/wordprocessingShape" mc:Ignorable="w14 w15 w16se w16cid w16 w16cex w16sdtdh w16sdtfl w16du wp14">
   <w:p>
     <w:pPr>
       <w:pStyle w:val="Footer"/>
@@ -2016,18 +2269,8 @@
                                     <w:sz w:val="20"/>
                                     <w:szCs w:val="20"/>
                                   </w:rPr>
-                                  <w:t xml:space="preserve">Tim </w:t>
+                                  <w:t>Tim Tognazzini</w:t>
                                 </w:r>
-                                <w:proofErr w:type="spellStart"/>
-                                <w:r>
-                                  <w:rPr>
-                                    <w:color w:val="808080" w:themeColor="background1" w:themeShade="80"/>
-                                    <w:sz w:val="20"/>
-                                    <w:szCs w:val="20"/>
-                                  </w:rPr>
-                                  <w:t>Tognazzini</w:t>
-                                </w:r>
-                                <w:proofErr w:type="spellEnd"/>
                               </w:sdtContent>
                             </w:sdt>
                             <w:r>
@@ -2083,15 +2326,15 @@
         </mc:Choice>
         <mc:Fallback>
           <w:pict>
-            <v:group w14:anchorId="3E8DDACB" id="Group 155" o:spid="_x0000_s1041" style="position:absolute;margin-left:0;margin-top:0;width:468pt;height:21.6pt;z-index:251663360;mso-position-horizontal:left;mso-position-horizontal-relative:page;mso-position-vertical:center;mso-position-vertical-relative:bottom-margin-area" coordsize="59436,2743" o:gfxdata="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">
-              <v:rect id="Rectangle 156" o:spid="_x0000_s1042" style="position:absolute;width:59436;height:2743;visibility:visible;mso-wrap-style:square;v-text-anchor:middle" o:gfxdata="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" fillcolor="white [3212]" stroked="f" strokeweight="1pt">
+            <v:group w14:anchorId="3E8DDACB" id="Group 155" o:spid="_x0000_s1041" style="position:absolute;margin-left:0;margin-top:0;width:468pt;height:21.6pt;z-index:251663360;mso-position-horizontal:left;mso-position-horizontal-relative:page;mso-position-vertical:center;mso-position-vertical-relative:bottom-margin-area" coordsize="59436,2743" o:gfxdata="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">
+              <v:rect id="Rectangle 156" o:spid="_x0000_s1042" style="position:absolute;width:59436;height:2743;visibility:visible;mso-wrap-style:square;v-text-anchor:middle" o:gfxdata="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" fillcolor="white [3212]" stroked="f" strokeweight="1pt">
                 <v:fill opacity="0"/>
               </v:rect>
               <v:shapetype id="_x0000_t202" coordsize="21600,21600" o:spt="202" path="m,l,21600r21600,l21600,xe">
                 <v:stroke joinstyle="miter"/>
                 <v:path gradientshapeok="t" o:connecttype="rect"/>
               </v:shapetype>
-              <v:shape id="Text Box 157" o:spid="_x0000_s1043" type="#_x0000_t202" style="position:absolute;left:2286;width:53530;height:2527;visibility:visible;mso-wrap-style:square;v-text-anchor:top" o:gfxdata="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" filled="f" stroked="f" strokeweight=".5pt">
+              <v:shape id="Text Box 157" o:spid="_x0000_s1043" type="#_x0000_t202" style="position:absolute;left:2286;width:53530;height:2527;visibility:visible;mso-wrap-style:square;v-text-anchor:top" o:gfxdata="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" filled="f" stroked="f" strokeweight=".5pt">
                 <v:textbox style="mso-fit-shape-to-text:t" inset="0,,0">
                   <w:txbxContent>
                     <w:p>
@@ -2192,7 +2435,7 @@
 </file>
 
 <file path=word/footer2.xml><?xml version="1.0" encoding="utf-8"?>
-<w:ftr xmlns:wpc="http://schemas.microsoft.com/office/word/2010/wordprocessingCanvas" xmlns:cx="http://schemas.microsoft.com/office/drawing/2014/chartex" xmlns:cx1="http://schemas.microsoft.com/office/drawing/2015/9/8/chartex" xmlns:cx2="http://schemas.microsoft.com/office/drawing/2015/10/21/chartex" xmlns:cx3="http://schemas.microsoft.com/office/drawing/2016/5/9/chartex" xmlns:cx4="http://schemas.microsoft.com/office/drawing/2016/5/10/chartex" xmlns:cx5="http://schemas.microsoft.com/office/drawing/2016/5/11/chartex" xmlns:cx6="http://schemas.microsoft.com/office/drawing/2016/5/12/chartex" xmlns:cx7="http://schemas.microsoft.com/office/drawing/2016/5/13/chartex" xmlns:cx8="http://schemas.microsoft.com/office/drawing/2016/5/14/chartex" xmlns:mc="http://schemas.openxmlformats.org/markup-compatibility/2006" xmlns:aink="http://schemas.microsoft.com/office/drawing/2016/ink" xmlns:am3d="http://schemas.microsoft.com/office/drawing/2017/model3d" xmlns:o="urn:schemas-microsoft-com:office:office" xmlns:oel="http://schemas.microsoft.com/office/2019/extlst" xmlns:r="http://schemas.openxmlformats.org/officeDocument/2006/relationships" xmlns:m="http://schemas.openxmlformats.org/officeDocument/2006/math" xmlns:v="urn:schemas-microsoft-com:vml" xmlns:wp14="http://schemas.microsoft.com/office/word/2010/wordprocessingDrawing" xmlns:wp="http://schemas.openxmlformats.org/drawingml/2006/wordprocessingDrawing" xmlns:w10="urn:schemas-microsoft-com:office:word" xmlns:w="http://schemas.openxmlformats.org/wordprocessingml/2006/main" xmlns:w14="http://schemas.microsoft.com/office/word/2010/wordml" xmlns:w15="http://schemas.microsoft.com/office/word/2012/wordml" xmlns:w16cex="http://schemas.microsoft.com/office/word/2018/wordml/cex" xmlns:w16cid="http://schemas.microsoft.com/office/word/2016/wordml/cid" xmlns:w16="http://schemas.microsoft.com/office/word/2018/wordml" xmlns:w16du="http://schemas.microsoft.com/office/word/2023/wordml/word16du" xmlns:w16sdtdh="http://schemas.microsoft.com/office/word/2020/wordml/sdtdatahash" xmlns:w16se="http://schemas.microsoft.com/office/word/2015/wordml/symex" xmlns:wpg="http://schemas.microsoft.com/office/word/2010/wordprocessingGroup" xmlns:wpi="http://schemas.microsoft.com/office/word/2010/wordprocessingInk" xmlns:wne="http://schemas.microsoft.com/office/word/2006/wordml" xmlns:wps="http://schemas.microsoft.com/office/word/2010/wordprocessingShape" mc:Ignorable="w14 w15 w16se w16cid w16 w16cex w16sdtdh wp14">
+<w:ftr xmlns:wpc="http://schemas.microsoft.com/office/word/2010/wordprocessingCanvas" xmlns:cx="http://schemas.microsoft.com/office/drawing/2014/chartex" xmlns:cx1="http://schemas.microsoft.com/office/drawing/2015/9/8/chartex" xmlns:cx2="http://schemas.microsoft.com/office/drawing/2015/10/21/chartex" xmlns:cx3="http://schemas.microsoft.com/office/drawing/2016/5/9/chartex" xmlns:cx4="http://schemas.microsoft.com/office/drawing/2016/5/10/chartex" xmlns:cx5="http://schemas.microsoft.com/office/drawing/2016/5/11/chartex" xmlns:cx6="http://schemas.microsoft.com/office/drawing/2016/5/12/chartex" xmlns:cx7="http://schemas.microsoft.com/office/drawing/2016/5/13/chartex" xmlns:cx8="http://schemas.microsoft.com/office/drawing/2016/5/14/chartex" xmlns:mc="http://schemas.openxmlformats.org/markup-compatibility/2006" xmlns:aink="http://schemas.microsoft.com/office/drawing/2016/ink" xmlns:am3d="http://schemas.microsoft.com/office/drawing/2017/model3d" xmlns:o="urn:schemas-microsoft-com:office:office" xmlns:oel="http://schemas.microsoft.com/office/2019/extlst" xmlns:r="http://schemas.openxmlformats.org/officeDocument/2006/relationships" xmlns:m="http://schemas.openxmlformats.org/officeDocument/2006/math" xmlns:v="urn:schemas-microsoft-com:vml" xmlns:wp14="http://schemas.microsoft.com/office/word/2010/wordprocessingDrawing" xmlns:wp="http://schemas.openxmlformats.org/drawingml/2006/wordprocessingDrawing" xmlns:w10="urn:schemas-microsoft-com:office:word" xmlns:w="http://schemas.openxmlformats.org/wordprocessingml/2006/main" xmlns:w14="http://schemas.microsoft.com/office/word/2010/wordml" xmlns:w15="http://schemas.microsoft.com/office/word/2012/wordml" xmlns:w16cex="http://schemas.microsoft.com/office/word/2018/wordml/cex" xmlns:w16cid="http://schemas.microsoft.com/office/word/2016/wordml/cid" xmlns:w16="http://schemas.microsoft.com/office/word/2018/wordml" xmlns:w16du="http://schemas.microsoft.com/office/word/2023/wordml/word16du" xmlns:w16sdtdh="http://schemas.microsoft.com/office/word/2020/wordml/sdtdatahash" xmlns:w16sdtfl="http://schemas.microsoft.com/office/word/2024/wordml/sdtformatlock" xmlns:w16se="http://schemas.microsoft.com/office/word/2015/wordml/symex" xmlns:wpg="http://schemas.microsoft.com/office/word/2010/wordprocessingGroup" xmlns:wpi="http://schemas.microsoft.com/office/word/2010/wordprocessingInk" xmlns:wne="http://schemas.microsoft.com/office/word/2006/wordml" xmlns:wps="http://schemas.microsoft.com/office/word/2010/wordprocessingShape" mc:Ignorable="w14 w15 w16se w16cid w16 w16cex w16sdtdh w16sdtfl w16du wp14">
   <w:p>
     <w:pPr>
       <w:pStyle w:val="Footer"/>
@@ -2485,7 +2728,7 @@
 </file>
 
 <file path=word/footer3.xml><?xml version="1.0" encoding="utf-8"?>
-<w:ftr xmlns:wpc="http://schemas.microsoft.com/office/word/2010/wordprocessingCanvas" xmlns:cx="http://schemas.microsoft.com/office/drawing/2014/chartex" xmlns:cx1="http://schemas.microsoft.com/office/drawing/2015/9/8/chartex" xmlns:cx2="http://schemas.microsoft.com/office/drawing/2015/10/21/chartex" xmlns:cx3="http://schemas.microsoft.com/office/drawing/2016/5/9/chartex" xmlns:cx4="http://schemas.microsoft.com/office/drawing/2016/5/10/chartex" xmlns:cx5="http://schemas.microsoft.com/office/drawing/2016/5/11/chartex" xmlns:cx6="http://schemas.microsoft.com/office/drawing/2016/5/12/chartex" xmlns:cx7="http://schemas.microsoft.com/office/drawing/2016/5/13/chartex" xmlns:cx8="http://schemas.microsoft.com/office/drawing/2016/5/14/chartex" xmlns:mc="http://schemas.openxmlformats.org/markup-compatibility/2006" xmlns:aink="http://schemas.microsoft.com/office/drawing/2016/ink" xmlns:am3d="http://schemas.microsoft.com/office/drawing/2017/model3d" xmlns:o="urn:schemas-microsoft-com:office:office" xmlns:oel="http://schemas.microsoft.com/office/2019/extlst" xmlns:r="http://schemas.openxmlformats.org/officeDocument/2006/relationships" xmlns:m="http://schemas.openxmlformats.org/officeDocument/2006/math" xmlns:v="urn:schemas-microsoft-com:vml" xmlns:wp14="http://schemas.microsoft.com/office/word/2010/wordprocessingDrawing" xmlns:wp="http://schemas.openxmlformats.org/drawingml/2006/wordprocessingDrawing" xmlns:w10="urn:schemas-microsoft-com:office:word" xmlns:w="http://schemas.openxmlformats.org/wordprocessingml/2006/main" xmlns:w14="http://schemas.microsoft.com/office/word/2010/wordml" xmlns:w15="http://schemas.microsoft.com/office/word/2012/wordml" xmlns:w16cex="http://schemas.microsoft.com/office/word/2018/wordml/cex" xmlns:w16cid="http://schemas.microsoft.com/office/word/2016/wordml/cid" xmlns:w16="http://schemas.microsoft.com/office/word/2018/wordml" xmlns:w16du="http://schemas.microsoft.com/office/word/2023/wordml/word16du" xmlns:w16sdtdh="http://schemas.microsoft.com/office/word/2020/wordml/sdtdatahash" xmlns:w16se="http://schemas.microsoft.com/office/word/2015/wordml/symex" xmlns:wpg="http://schemas.microsoft.com/office/word/2010/wordprocessingGroup" xmlns:wpi="http://schemas.microsoft.com/office/word/2010/wordprocessingInk" xmlns:wne="http://schemas.microsoft.com/office/word/2006/wordml" xmlns:wps="http://schemas.microsoft.com/office/word/2010/wordprocessingShape" mc:Ignorable="w14 w15 w16se w16cid w16 w16cex w16sdtdh wp14">
+<w:ftr xmlns:wpc="http://schemas.microsoft.com/office/word/2010/wordprocessingCanvas" xmlns:cx="http://schemas.microsoft.com/office/drawing/2014/chartex" xmlns:cx1="http://schemas.microsoft.com/office/drawing/2015/9/8/chartex" xmlns:cx2="http://schemas.microsoft.com/office/drawing/2015/10/21/chartex" xmlns:cx3="http://schemas.microsoft.com/office/drawing/2016/5/9/chartex" xmlns:cx4="http://schemas.microsoft.com/office/drawing/2016/5/10/chartex" xmlns:cx5="http://schemas.microsoft.com/office/drawing/2016/5/11/chartex" xmlns:cx6="http://schemas.microsoft.com/office/drawing/2016/5/12/chartex" xmlns:cx7="http://schemas.microsoft.com/office/drawing/2016/5/13/chartex" xmlns:cx8="http://schemas.microsoft.com/office/drawing/2016/5/14/chartex" xmlns:mc="http://schemas.openxmlformats.org/markup-compatibility/2006" xmlns:aink="http://schemas.microsoft.com/office/drawing/2016/ink" xmlns:am3d="http://schemas.microsoft.com/office/drawing/2017/model3d" xmlns:o="urn:schemas-microsoft-com:office:office" xmlns:oel="http://schemas.microsoft.com/office/2019/extlst" xmlns:r="http://schemas.openxmlformats.org/officeDocument/2006/relationships" xmlns:m="http://schemas.openxmlformats.org/officeDocument/2006/math" xmlns:v="urn:schemas-microsoft-com:vml" xmlns:wp14="http://schemas.microsoft.com/office/word/2010/wordprocessingDrawing" xmlns:wp="http://schemas.openxmlformats.org/drawingml/2006/wordprocessingDrawing" xmlns:w10="urn:schemas-microsoft-com:office:word" xmlns:w="http://schemas.openxmlformats.org/wordprocessingml/2006/main" xmlns:w14="http://schemas.microsoft.com/office/word/2010/wordml" xmlns:w15="http://schemas.microsoft.com/office/word/2012/wordml" xmlns:w16cex="http://schemas.microsoft.com/office/word/2018/wordml/cex" xmlns:w16cid="http://schemas.microsoft.com/office/word/2016/wordml/cid" xmlns:w16="http://schemas.microsoft.com/office/word/2018/wordml" xmlns:w16du="http://schemas.microsoft.com/office/word/2023/wordml/word16du" xmlns:w16sdtdh="http://schemas.microsoft.com/office/word/2020/wordml/sdtdatahash" xmlns:w16sdtfl="http://schemas.microsoft.com/office/word/2024/wordml/sdtformatlock" xmlns:w16se="http://schemas.microsoft.com/office/word/2015/wordml/symex" xmlns:wpg="http://schemas.microsoft.com/office/word/2010/wordprocessingGroup" xmlns:wpi="http://schemas.microsoft.com/office/word/2010/wordprocessingInk" xmlns:wne="http://schemas.microsoft.com/office/word/2006/wordml" xmlns:wps="http://schemas.microsoft.com/office/word/2010/wordprocessingShape" mc:Ignorable="w14 w15 w16se w16cid w16 w16cex w16sdtdh w16sdtfl w16du wp14">
   <w:p>
     <w:pPr>
       <w:pStyle w:val="Footer"/>
@@ -2495,7 +2738,7 @@
 </file>
 
 <file path=word/footnotes.xml><?xml version="1.0" encoding="utf-8"?>
-<w:footnotes xmlns:wpc="http://schemas.microsoft.com/office/word/2010/wordprocessingCanvas" xmlns:cx="http://schemas.microsoft.com/office/drawing/2014/chartex" xmlns:cx1="http://schemas.microsoft.com/office/drawing/2015/9/8/chartex" xmlns:cx2="http://schemas.microsoft.com/office/drawing/2015/10/21/chartex" xmlns:cx3="http://schemas.microsoft.com/office/drawing/2016/5/9/chartex" xmlns:cx4="http://schemas.microsoft.com/office/drawing/2016/5/10/chartex" xmlns:cx5="http://schemas.microsoft.com/office/drawing/2016/5/11/chartex" xmlns:cx6="http://schemas.microsoft.com/office/drawing/2016/5/12/chartex" xmlns:cx7="http://schemas.microsoft.com/office/drawing/2016/5/13/chartex" xmlns:cx8="http://schemas.microsoft.com/office/drawing/2016/5/14/chartex" xmlns:mc="http://schemas.openxmlformats.org/markup-compatibility/2006" xmlns:aink="http://schemas.microsoft.com/office/drawing/2016/ink" xmlns:am3d="http://schemas.microsoft.com/office/drawing/2017/model3d" xmlns:o="urn:schemas-microsoft-com:office:office" xmlns:oel="http://schemas.microsoft.com/office/2019/extlst" xmlns:r="http://schemas.openxmlformats.org/officeDocument/2006/relationships" xmlns:m="http://schemas.openxmlformats.org/officeDocument/2006/math" xmlns:v="urn:schemas-microsoft-com:vml" xmlns:wp14="http://schemas.microsoft.com/office/word/2010/wordprocessingDrawing" xmlns:wp="http://schemas.openxmlformats.org/drawingml/2006/wordprocessingDrawing" xmlns:w10="urn:schemas-microsoft-com:office:word" xmlns:w="http://schemas.openxmlformats.org/wordprocessingml/2006/main" xmlns:w14="http://schemas.microsoft.com/office/word/2010/wordml" xmlns:w15="http://schemas.microsoft.com/office/word/2012/wordml" xmlns:w16cex="http://schemas.microsoft.com/office/word/2018/wordml/cex" xmlns:w16cid="http://schemas.microsoft.com/office/word/2016/wordml/cid" xmlns:w16="http://schemas.microsoft.com/office/word/2018/wordml" xmlns:w16du="http://schemas.microsoft.com/office/word/2023/wordml/word16du" xmlns:w16sdtdh="http://schemas.microsoft.com/office/word/2020/wordml/sdtdatahash" xmlns:w16se="http://schemas.microsoft.com/office/word/2015/wordml/symex" xmlns:wpg="http://schemas.microsoft.com/office/word/2010/wordprocessingGroup" xmlns:wpi="http://schemas.microsoft.com/office/word/2010/wordprocessingInk" xmlns:wne="http://schemas.microsoft.com/office/word/2006/wordml" xmlns:wps="http://schemas.microsoft.com/office/word/2010/wordprocessingShape" mc:Ignorable="w14 w15 w16se w16cid w16 w16cex w16sdtdh wp14">
+<w:footnotes xmlns:wpc="http://schemas.microsoft.com/office/word/2010/wordprocessingCanvas" xmlns:cx="http://schemas.microsoft.com/office/drawing/2014/chartex" xmlns:cx1="http://schemas.microsoft.com/office/drawing/2015/9/8/chartex" xmlns:cx2="http://schemas.microsoft.com/office/drawing/2015/10/21/chartex" xmlns:cx3="http://schemas.microsoft.com/office/drawing/2016/5/9/chartex" xmlns:cx4="http://schemas.microsoft.com/office/drawing/2016/5/10/chartex" xmlns:cx5="http://schemas.microsoft.com/office/drawing/2016/5/11/chartex" xmlns:cx6="http://schemas.microsoft.com/office/drawing/2016/5/12/chartex" xmlns:cx7="http://schemas.microsoft.com/office/drawing/2016/5/13/chartex" xmlns:cx8="http://schemas.microsoft.com/office/drawing/2016/5/14/chartex" xmlns:mc="http://schemas.openxmlformats.org/markup-compatibility/2006" xmlns:aink="http://schemas.microsoft.com/office/drawing/2016/ink" xmlns:am3d="http://schemas.microsoft.com/office/drawing/2017/model3d" xmlns:o="urn:schemas-microsoft-com:office:office" xmlns:oel="http://schemas.microsoft.com/office/2019/extlst" xmlns:r="http://schemas.openxmlformats.org/officeDocument/2006/relationships" xmlns:m="http://schemas.openxmlformats.org/officeDocument/2006/math" xmlns:v="urn:schemas-microsoft-com:vml" xmlns:wp14="http://schemas.microsoft.com/office/word/2010/wordprocessingDrawing" xmlns:wp="http://schemas.openxmlformats.org/drawingml/2006/wordprocessingDrawing" xmlns:w10="urn:schemas-microsoft-com:office:word" xmlns:w="http://schemas.openxmlformats.org/wordprocessingml/2006/main" xmlns:w14="http://schemas.microsoft.com/office/word/2010/wordml" xmlns:w15="http://schemas.microsoft.com/office/word/2012/wordml" xmlns:w16cex="http://schemas.microsoft.com/office/word/2018/wordml/cex" xmlns:w16cid="http://schemas.microsoft.com/office/word/2016/wordml/cid" xmlns:w16="http://schemas.microsoft.com/office/word/2018/wordml" xmlns:w16du="http://schemas.microsoft.com/office/word/2023/wordml/word16du" xmlns:w16sdtdh="http://schemas.microsoft.com/office/word/2020/wordml/sdtdatahash" xmlns:w16sdtfl="http://schemas.microsoft.com/office/word/2024/wordml/sdtformatlock" xmlns:w16se="http://schemas.microsoft.com/office/word/2015/wordml/symex" xmlns:wpg="http://schemas.microsoft.com/office/word/2010/wordprocessingGroup" xmlns:wpi="http://schemas.microsoft.com/office/word/2010/wordprocessingInk" xmlns:wne="http://schemas.microsoft.com/office/word/2006/wordml" xmlns:wps="http://schemas.microsoft.com/office/word/2010/wordprocessingShape" mc:Ignorable="w14 w15 w16se w16cid w16 w16cex w16sdtdh w16sdtfl w16du wp14">
   <w:footnote w:type="separator" w:id="-1">
     <w:p>
       <w:pPr>
@@ -2520,7 +2763,7 @@
 </file>
 
 <file path=word/header1.xml><?xml version="1.0" encoding="utf-8"?>
-<w:hdr xmlns:wpc="http://schemas.microsoft.com/office/word/2010/wordprocessingCanvas" xmlns:cx="http://schemas.microsoft.com/office/drawing/2014/chartex" xmlns:cx1="http://schemas.microsoft.com/office/drawing/2015/9/8/chartex" xmlns:cx2="http://schemas.microsoft.com/office/drawing/2015/10/21/chartex" xmlns:cx3="http://schemas.microsoft.com/office/drawing/2016/5/9/chartex" xmlns:cx4="http://schemas.microsoft.com/office/drawing/2016/5/10/chartex" xmlns:cx5="http://schemas.microsoft.com/office/drawing/2016/5/11/chartex" xmlns:cx6="http://schemas.microsoft.com/office/drawing/2016/5/12/chartex" xmlns:cx7="http://schemas.microsoft.com/office/drawing/2016/5/13/chartex" xmlns:cx8="http://schemas.microsoft.com/office/drawing/2016/5/14/chartex" xmlns:mc="http://schemas.openxmlformats.org/markup-compatibility/2006" xmlns:aink="http://schemas.microsoft.com/office/drawing/2016/ink" xmlns:am3d="http://schemas.microsoft.com/office/drawing/2017/model3d" xmlns:o="urn:schemas-microsoft-com:office:office" xmlns:oel="http://schemas.microsoft.com/office/2019/extlst" xmlns:r="http://schemas.openxmlformats.org/officeDocument/2006/relationships" xmlns:m="http://schemas.openxmlformats.org/officeDocument/2006/math" xmlns:v="urn:schemas-microsoft-com:vml" xmlns:wp14="http://schemas.microsoft.com/office/word/2010/wordprocessingDrawing" xmlns:wp="http://schemas.openxmlformats.org/drawingml/2006/wordprocessingDrawing" xmlns:w10="urn:schemas-microsoft-com:office:word" xmlns:w="http://schemas.openxmlformats.org/wordprocessingml/2006/main" xmlns:w14="http://schemas.microsoft.com/office/word/2010/wordml" xmlns:w15="http://schemas.microsoft.com/office/word/2012/wordml" xmlns:w16cex="http://schemas.microsoft.com/office/word/2018/wordml/cex" xmlns:w16cid="http://schemas.microsoft.com/office/word/2016/wordml/cid" xmlns:w16="http://schemas.microsoft.com/office/word/2018/wordml" xmlns:w16du="http://schemas.microsoft.com/office/word/2023/wordml/word16du" xmlns:w16sdtdh="http://schemas.microsoft.com/office/word/2020/wordml/sdtdatahash" xmlns:w16se="http://schemas.microsoft.com/office/word/2015/wordml/symex" xmlns:wpg="http://schemas.microsoft.com/office/word/2010/wordprocessingGroup" xmlns:wpi="http://schemas.microsoft.com/office/word/2010/wordprocessingInk" xmlns:wne="http://schemas.microsoft.com/office/word/2006/wordml" xmlns:wps="http://schemas.microsoft.com/office/word/2010/wordprocessingShape" mc:Ignorable="w14 w15 w16se w16cid w16 w16cex w16sdtdh wp14">
+<w:hdr xmlns:wpc="http://schemas.microsoft.com/office/word/2010/wordprocessingCanvas" xmlns:cx="http://schemas.microsoft.com/office/drawing/2014/chartex" xmlns:cx1="http://schemas.microsoft.com/office/drawing/2015/9/8/chartex" xmlns:cx2="http://schemas.microsoft.com/office/drawing/2015/10/21/chartex" xmlns:cx3="http://schemas.microsoft.com/office/drawing/2016/5/9/chartex" xmlns:cx4="http://schemas.microsoft.com/office/drawing/2016/5/10/chartex" xmlns:cx5="http://schemas.microsoft.com/office/drawing/2016/5/11/chartex" xmlns:cx6="http://schemas.microsoft.com/office/drawing/2016/5/12/chartex" xmlns:cx7="http://schemas.microsoft.com/office/drawing/2016/5/13/chartex" xmlns:cx8="http://schemas.microsoft.com/office/drawing/2016/5/14/chartex" xmlns:mc="http://schemas.openxmlformats.org/markup-compatibility/2006" xmlns:aink="http://schemas.microsoft.com/office/drawing/2016/ink" xmlns:am3d="http://schemas.microsoft.com/office/drawing/2017/model3d" xmlns:o="urn:schemas-microsoft-com:office:office" xmlns:oel="http://schemas.microsoft.com/office/2019/extlst" xmlns:r="http://schemas.openxmlformats.org/officeDocument/2006/relationships" xmlns:m="http://schemas.openxmlformats.org/officeDocument/2006/math" xmlns:v="urn:schemas-microsoft-com:vml" xmlns:wp14="http://schemas.microsoft.com/office/word/2010/wordprocessingDrawing" xmlns:wp="http://schemas.openxmlformats.org/drawingml/2006/wordprocessingDrawing" xmlns:w10="urn:schemas-microsoft-com:office:word" xmlns:w="http://schemas.openxmlformats.org/wordprocessingml/2006/main" xmlns:w14="http://schemas.microsoft.com/office/word/2010/wordml" xmlns:w15="http://schemas.microsoft.com/office/word/2012/wordml" xmlns:w16cex="http://schemas.microsoft.com/office/word/2018/wordml/cex" xmlns:w16cid="http://schemas.microsoft.com/office/word/2016/wordml/cid" xmlns:w16="http://schemas.microsoft.com/office/word/2018/wordml" xmlns:w16du="http://schemas.microsoft.com/office/word/2023/wordml/word16du" xmlns:w16sdtdh="http://schemas.microsoft.com/office/word/2020/wordml/sdtdatahash" xmlns:w16sdtfl="http://schemas.microsoft.com/office/word/2024/wordml/sdtformatlock" xmlns:w16se="http://schemas.microsoft.com/office/word/2015/wordml/symex" xmlns:wpg="http://schemas.microsoft.com/office/word/2010/wordprocessingGroup" xmlns:wpi="http://schemas.microsoft.com/office/word/2010/wordprocessingInk" xmlns:wne="http://schemas.microsoft.com/office/word/2006/wordml" xmlns:wps="http://schemas.microsoft.com/office/word/2010/wordprocessingShape" mc:Ignorable="w14 w15 w16se w16cid w16 w16cex w16sdtdh w16sdtfl w16du wp14">
   <w:p>
     <w:pPr>
       <w:pStyle w:val="Header"/>
@@ -2975,7 +3218,7 @@
 </file>
 
 <file path=word/header2.xml><?xml version="1.0" encoding="utf-8"?>
-<w:hdr xmlns:wpc="http://schemas.microsoft.com/office/word/2010/wordprocessingCanvas" xmlns:cx="http://schemas.microsoft.com/office/drawing/2014/chartex" xmlns:cx1="http://schemas.microsoft.com/office/drawing/2015/9/8/chartex" xmlns:cx2="http://schemas.microsoft.com/office/drawing/2015/10/21/chartex" xmlns:cx3="http://schemas.microsoft.com/office/drawing/2016/5/9/chartex" xmlns:cx4="http://schemas.microsoft.com/office/drawing/2016/5/10/chartex" xmlns:cx5="http://schemas.microsoft.com/office/drawing/2016/5/11/chartex" xmlns:cx6="http://schemas.microsoft.com/office/drawing/2016/5/12/chartex" xmlns:cx7="http://schemas.microsoft.com/office/drawing/2016/5/13/chartex" xmlns:cx8="http://schemas.microsoft.com/office/drawing/2016/5/14/chartex" xmlns:mc="http://schemas.openxmlformats.org/markup-compatibility/2006" xmlns:aink="http://schemas.microsoft.com/office/drawing/2016/ink" xmlns:am3d="http://schemas.microsoft.com/office/drawing/2017/model3d" xmlns:o="urn:schemas-microsoft-com:office:office" xmlns:oel="http://schemas.microsoft.com/office/2019/extlst" xmlns:r="http://schemas.openxmlformats.org/officeDocument/2006/relationships" xmlns:m="http://schemas.openxmlformats.org/officeDocument/2006/math" xmlns:v="urn:schemas-microsoft-com:vml" xmlns:wp14="http://schemas.microsoft.com/office/word/2010/wordprocessingDrawing" xmlns:wp="http://schemas.openxmlformats.org/drawingml/2006/wordprocessingDrawing" xmlns:w10="urn:schemas-microsoft-com:office:word" xmlns:w="http://schemas.openxmlformats.org/wordprocessingml/2006/main" xmlns:w14="http://schemas.microsoft.com/office/word/2010/wordml" xmlns:w15="http://schemas.microsoft.com/office/word/2012/wordml" xmlns:w16cex="http://schemas.microsoft.com/office/word/2018/wordml/cex" xmlns:w16cid="http://schemas.microsoft.com/office/word/2016/wordml/cid" xmlns:w16="http://schemas.microsoft.com/office/word/2018/wordml" xmlns:w16du="http://schemas.microsoft.com/office/word/2023/wordml/word16du" xmlns:w16sdtdh="http://schemas.microsoft.com/office/word/2020/wordml/sdtdatahash" xmlns:w16se="http://schemas.microsoft.com/office/word/2015/wordml/symex" xmlns:wpg="http://schemas.microsoft.com/office/word/2010/wordprocessingGroup" xmlns:wpi="http://schemas.microsoft.com/office/word/2010/wordprocessingInk" xmlns:wne="http://schemas.microsoft.com/office/word/2006/wordml" xmlns:wps="http://schemas.microsoft.com/office/word/2010/wordprocessingShape" mc:Ignorable="w14 w15 w16se w16cid w16 w16cex w16sdtdh wp14">
+<w:hdr xmlns:wpc="http://schemas.microsoft.com/office/word/2010/wordprocessingCanvas" xmlns:cx="http://schemas.microsoft.com/office/drawing/2014/chartex" xmlns:cx1="http://schemas.microsoft.com/office/drawing/2015/9/8/chartex" xmlns:cx2="http://schemas.microsoft.com/office/drawing/2015/10/21/chartex" xmlns:cx3="http://schemas.microsoft.com/office/drawing/2016/5/9/chartex" xmlns:cx4="http://schemas.microsoft.com/office/drawing/2016/5/10/chartex" xmlns:cx5="http://schemas.microsoft.com/office/drawing/2016/5/11/chartex" xmlns:cx6="http://schemas.microsoft.com/office/drawing/2016/5/12/chartex" xmlns:cx7="http://schemas.microsoft.com/office/drawing/2016/5/13/chartex" xmlns:cx8="http://schemas.microsoft.com/office/drawing/2016/5/14/chartex" xmlns:mc="http://schemas.openxmlformats.org/markup-compatibility/2006" xmlns:aink="http://schemas.microsoft.com/office/drawing/2016/ink" xmlns:am3d="http://schemas.microsoft.com/office/drawing/2017/model3d" xmlns:o="urn:schemas-microsoft-com:office:office" xmlns:oel="http://schemas.microsoft.com/office/2019/extlst" xmlns:r="http://schemas.openxmlformats.org/officeDocument/2006/relationships" xmlns:m="http://schemas.openxmlformats.org/officeDocument/2006/math" xmlns:v="urn:schemas-microsoft-com:vml" xmlns:wp14="http://schemas.microsoft.com/office/word/2010/wordprocessingDrawing" xmlns:wp="http://schemas.openxmlformats.org/drawingml/2006/wordprocessingDrawing" xmlns:w10="urn:schemas-microsoft-com:office:word" xmlns:w="http://schemas.openxmlformats.org/wordprocessingml/2006/main" xmlns:w14="http://schemas.microsoft.com/office/word/2010/wordml" xmlns:w15="http://schemas.microsoft.com/office/word/2012/wordml" xmlns:w16cex="http://schemas.microsoft.com/office/word/2018/wordml/cex" xmlns:w16cid="http://schemas.microsoft.com/office/word/2016/wordml/cid" xmlns:w16="http://schemas.microsoft.com/office/word/2018/wordml" xmlns:w16du="http://schemas.microsoft.com/office/word/2023/wordml/word16du" xmlns:w16sdtdh="http://schemas.microsoft.com/office/word/2020/wordml/sdtdatahash" xmlns:w16sdtfl="http://schemas.microsoft.com/office/word/2024/wordml/sdtformatlock" xmlns:w16se="http://schemas.microsoft.com/office/word/2015/wordml/symex" xmlns:wpg="http://schemas.microsoft.com/office/word/2010/wordprocessingGroup" xmlns:wpi="http://schemas.microsoft.com/office/word/2010/wordprocessingInk" xmlns:wne="http://schemas.microsoft.com/office/word/2006/wordml" xmlns:wps="http://schemas.microsoft.com/office/word/2010/wordprocessingShape" mc:Ignorable="w14 w15 w16se w16cid w16 w16cex w16sdtdh w16sdtfl w16du wp14">
   <w:p>
     <w:pPr>
       <w:pStyle w:val="Header"/>
@@ -3430,7 +3673,7 @@
 </file>
 
 <file path=word/header3.xml><?xml version="1.0" encoding="utf-8"?>
-<w:hdr xmlns:wpc="http://schemas.microsoft.com/office/word/2010/wordprocessingCanvas" xmlns:cx="http://schemas.microsoft.com/office/drawing/2014/chartex" xmlns:cx1="http://schemas.microsoft.com/office/drawing/2015/9/8/chartex" xmlns:cx2="http://schemas.microsoft.com/office/drawing/2015/10/21/chartex" xmlns:cx3="http://schemas.microsoft.com/office/drawing/2016/5/9/chartex" xmlns:cx4="http://schemas.microsoft.com/office/drawing/2016/5/10/chartex" xmlns:cx5="http://schemas.microsoft.com/office/drawing/2016/5/11/chartex" xmlns:cx6="http://schemas.microsoft.com/office/drawing/2016/5/12/chartex" xmlns:cx7="http://schemas.microsoft.com/office/drawing/2016/5/13/chartex" xmlns:cx8="http://schemas.microsoft.com/office/drawing/2016/5/14/chartex" xmlns:mc="http://schemas.openxmlformats.org/markup-compatibility/2006" xmlns:aink="http://schemas.microsoft.com/office/drawing/2016/ink" xmlns:am3d="http://schemas.microsoft.com/office/drawing/2017/model3d" xmlns:o="urn:schemas-microsoft-com:office:office" xmlns:oel="http://schemas.microsoft.com/office/2019/extlst" xmlns:r="http://schemas.openxmlformats.org/officeDocument/2006/relationships" xmlns:m="http://schemas.openxmlformats.org/officeDocument/2006/math" xmlns:v="urn:schemas-microsoft-com:vml" xmlns:wp14="http://schemas.microsoft.com/office/word/2010/wordprocessingDrawing" xmlns:wp="http://schemas.openxmlformats.org/drawingml/2006/wordprocessingDrawing" xmlns:w10="urn:schemas-microsoft-com:office:word" xmlns:w="http://schemas.openxmlformats.org/wordprocessingml/2006/main" xmlns:w14="http://schemas.microsoft.com/office/word/2010/wordml" xmlns:w15="http://schemas.microsoft.com/office/word/2012/wordml" xmlns:w16cex="http://schemas.microsoft.com/office/word/2018/wordml/cex" xmlns:w16cid="http://schemas.microsoft.com/office/word/2016/wordml/cid" xmlns:w16="http://schemas.microsoft.com/office/word/2018/wordml" xmlns:w16du="http://schemas.microsoft.com/office/word/2023/wordml/word16du" xmlns:w16sdtdh="http://schemas.microsoft.com/office/word/2020/wordml/sdtdatahash" xmlns:w16se="http://schemas.microsoft.com/office/word/2015/wordml/symex" xmlns:wpg="http://schemas.microsoft.com/office/word/2010/wordprocessingGroup" xmlns:wpi="http://schemas.microsoft.com/office/word/2010/wordprocessingInk" xmlns:wne="http://schemas.microsoft.com/office/word/2006/wordml" xmlns:wps="http://schemas.microsoft.com/office/word/2010/wordprocessingShape" mc:Ignorable="w14 w15 w16se w16cid w16 w16cex w16sdtdh wp14">
+<w:hdr xmlns:wpc="http://schemas.microsoft.com/office/word/2010/wordprocessingCanvas" xmlns:cx="http://schemas.microsoft.com/office/drawing/2014/chartex" xmlns:cx1="http://schemas.microsoft.com/office/drawing/2015/9/8/chartex" xmlns:cx2="http://schemas.microsoft.com/office/drawing/2015/10/21/chartex" xmlns:cx3="http://schemas.microsoft.com/office/drawing/2016/5/9/chartex" xmlns:cx4="http://schemas.microsoft.com/office/drawing/2016/5/10/chartex" xmlns:cx5="http://schemas.microsoft.com/office/drawing/2016/5/11/chartex" xmlns:cx6="http://schemas.microsoft.com/office/drawing/2016/5/12/chartex" xmlns:cx7="http://schemas.microsoft.com/office/drawing/2016/5/13/chartex" xmlns:cx8="http://schemas.microsoft.com/office/drawing/2016/5/14/chartex" xmlns:mc="http://schemas.openxmlformats.org/markup-compatibility/2006" xmlns:aink="http://schemas.microsoft.com/office/drawing/2016/ink" xmlns:am3d="http://schemas.microsoft.com/office/drawing/2017/model3d" xmlns:o="urn:schemas-microsoft-com:office:office" xmlns:oel="http://schemas.microsoft.com/office/2019/extlst" xmlns:r="http://schemas.openxmlformats.org/officeDocument/2006/relationships" xmlns:m="http://schemas.openxmlformats.org/officeDocument/2006/math" xmlns:v="urn:schemas-microsoft-com:vml" xmlns:wp14="http://schemas.microsoft.com/office/word/2010/wordprocessingDrawing" xmlns:wp="http://schemas.openxmlformats.org/drawingml/2006/wordprocessingDrawing" xmlns:w10="urn:schemas-microsoft-com:office:word" xmlns:w="http://schemas.openxmlformats.org/wordprocessingml/2006/main" xmlns:w14="http://schemas.microsoft.com/office/word/2010/wordml" xmlns:w15="http://schemas.microsoft.com/office/word/2012/wordml" xmlns:w16cex="http://schemas.microsoft.com/office/word/2018/wordml/cex" xmlns:w16cid="http://schemas.microsoft.com/office/word/2016/wordml/cid" xmlns:w16="http://schemas.microsoft.com/office/word/2018/wordml" xmlns:w16du="http://schemas.microsoft.com/office/word/2023/wordml/word16du" xmlns:w16sdtdh="http://schemas.microsoft.com/office/word/2020/wordml/sdtdatahash" xmlns:w16sdtfl="http://schemas.microsoft.com/office/word/2024/wordml/sdtformatlock" xmlns:w16se="http://schemas.microsoft.com/office/word/2015/wordml/symex" xmlns:wpg="http://schemas.microsoft.com/office/word/2010/wordprocessingGroup" xmlns:wpi="http://schemas.microsoft.com/office/word/2010/wordprocessingInk" xmlns:wne="http://schemas.microsoft.com/office/word/2006/wordml" xmlns:wps="http://schemas.microsoft.com/office/word/2010/wordprocessingShape" mc:Ignorable="w14 w15 w16se w16cid w16 w16cex w16sdtdh w16sdtfl w16du wp14">
   <w:p>
     <w:pPr>
       <w:pStyle w:val="Header"/>
@@ -3440,7 +3683,7 @@
 </file>
 
 <file path=word/numbering.xml><?xml version="1.0" encoding="utf-8"?>
-<w:numbering xmlns:wpc="http://schemas.microsoft.com/office/word/2010/wordprocessingCanvas" xmlns:cx="http://schemas.microsoft.com/office/drawing/2014/chartex" xmlns:cx1="http://schemas.microsoft.com/office/drawing/2015/9/8/chartex" xmlns:cx2="http://schemas.microsoft.com/office/drawing/2015/10/21/chartex" xmlns:cx3="http://schemas.microsoft.com/office/drawing/2016/5/9/chartex" xmlns:cx4="http://schemas.microsoft.com/office/drawing/2016/5/10/chartex" xmlns:cx5="http://schemas.microsoft.com/office/drawing/2016/5/11/chartex" xmlns:cx6="http://schemas.microsoft.com/office/drawing/2016/5/12/chartex" xmlns:cx7="http://schemas.microsoft.com/office/drawing/2016/5/13/chartex" xmlns:cx8="http://schemas.microsoft.com/office/drawing/2016/5/14/chartex" xmlns:mc="http://schemas.openxmlformats.org/markup-compatibility/2006" xmlns:aink="http://schemas.microsoft.com/office/drawing/2016/ink" xmlns:am3d="http://schemas.microsoft.com/office/drawing/2017/model3d" xmlns:o="urn:schemas-microsoft-com:office:office" xmlns:oel="http://schemas.microsoft.com/office/2019/extlst" xmlns:r="http://schemas.openxmlformats.org/officeDocument/2006/relationships" xmlns:m="http://schemas.openxmlformats.org/officeDocument/2006/math" xmlns:v="urn:schemas-microsoft-com:vml" xmlns:wp14="http://schemas.microsoft.com/office/word/2010/wordprocessingDrawing" xmlns:wp="http://schemas.openxmlformats.org/drawingml/2006/wordprocessingDrawing" xmlns:w10="urn:schemas-microsoft-com:office:word" xmlns:w="http://schemas.openxmlformats.org/wordprocessingml/2006/main" xmlns:w14="http://schemas.microsoft.com/office/word/2010/wordml" xmlns:w15="http://schemas.microsoft.com/office/word/2012/wordml" xmlns:w16cex="http://schemas.microsoft.com/office/word/2018/wordml/cex" xmlns:w16cid="http://schemas.microsoft.com/office/word/2016/wordml/cid" xmlns:w16="http://schemas.microsoft.com/office/word/2018/wordml" xmlns:w16du="http://schemas.microsoft.com/office/word/2023/wordml/word16du" xmlns:w16sdtdh="http://schemas.microsoft.com/office/word/2020/wordml/sdtdatahash" xmlns:w16se="http://schemas.microsoft.com/office/word/2015/wordml/symex" xmlns:wpg="http://schemas.microsoft.com/office/word/2010/wordprocessingGroup" xmlns:wpi="http://schemas.microsoft.com/office/word/2010/wordprocessingInk" xmlns:wne="http://schemas.microsoft.com/office/word/2006/wordml" xmlns:wps="http://schemas.microsoft.com/office/word/2010/wordprocessingShape" mc:Ignorable="w14 w15 w16se w16cid w16 w16cex w16sdtdh wp14">
+<w:numbering xmlns:wpc="http://schemas.microsoft.com/office/word/2010/wordprocessingCanvas" xmlns:cx="http://schemas.microsoft.com/office/drawing/2014/chartex" xmlns:cx1="http://schemas.microsoft.com/office/drawing/2015/9/8/chartex" xmlns:cx2="http://schemas.microsoft.com/office/drawing/2015/10/21/chartex" xmlns:cx3="http://schemas.microsoft.com/office/drawing/2016/5/9/chartex" xmlns:cx4="http://schemas.microsoft.com/office/drawing/2016/5/10/chartex" xmlns:cx5="http://schemas.microsoft.com/office/drawing/2016/5/11/chartex" xmlns:cx6="http://schemas.microsoft.com/office/drawing/2016/5/12/chartex" xmlns:cx7="http://schemas.microsoft.com/office/drawing/2016/5/13/chartex" xmlns:cx8="http://schemas.microsoft.com/office/drawing/2016/5/14/chartex" xmlns:mc="http://schemas.openxmlformats.org/markup-compatibility/2006" xmlns:aink="http://schemas.microsoft.com/office/drawing/2016/ink" xmlns:am3d="http://schemas.microsoft.com/office/drawing/2017/model3d" xmlns:o="urn:schemas-microsoft-com:office:office" xmlns:oel="http://schemas.microsoft.com/office/2019/extlst" xmlns:r="http://schemas.openxmlformats.org/officeDocument/2006/relationships" xmlns:m="http://schemas.openxmlformats.org/officeDocument/2006/math" xmlns:v="urn:schemas-microsoft-com:vml" xmlns:wp14="http://schemas.microsoft.com/office/word/2010/wordprocessingDrawing" xmlns:wp="http://schemas.openxmlformats.org/drawingml/2006/wordprocessingDrawing" xmlns:w10="urn:schemas-microsoft-com:office:word" xmlns:w="http://schemas.openxmlformats.org/wordprocessingml/2006/main" xmlns:w14="http://schemas.microsoft.com/office/word/2010/wordml" xmlns:w15="http://schemas.microsoft.com/office/word/2012/wordml" xmlns:w16cex="http://schemas.microsoft.com/office/word/2018/wordml/cex" xmlns:w16cid="http://schemas.microsoft.com/office/word/2016/wordml/cid" xmlns:w16="http://schemas.microsoft.com/office/word/2018/wordml" xmlns:w16du="http://schemas.microsoft.com/office/word/2023/wordml/word16du" xmlns:w16sdtdh="http://schemas.microsoft.com/office/word/2020/wordml/sdtdatahash" xmlns:w16sdtfl="http://schemas.microsoft.com/office/word/2024/wordml/sdtformatlock" xmlns:w16se="http://schemas.microsoft.com/office/word/2015/wordml/symex" xmlns:wpg="http://schemas.microsoft.com/office/word/2010/wordprocessingGroup" xmlns:wpi="http://schemas.microsoft.com/office/word/2010/wordprocessingInk" xmlns:wne="http://schemas.microsoft.com/office/word/2006/wordml" xmlns:wps="http://schemas.microsoft.com/office/word/2010/wordprocessingShape" mc:Ignorable="w14 w15 w16se w16cid w16 w16cex w16sdtdh w16sdtfl w16du wp14">
   <w:abstractNum w:abstractNumId="0" w15:restartNumberingAfterBreak="0">
     <w:nsid w:val="009F0451"/>
     <w:multiLevelType w:val="hybridMultilevel"/>
@@ -8038,7 +8281,7 @@
 </file>
 
 <file path=word/styles.xml><?xml version="1.0" encoding="utf-8"?>
-<w:styles xmlns:mc="http://schemas.openxmlformats.org/markup-compatibility/2006" xmlns:r="http://schemas.openxmlformats.org/officeDocument/2006/relationships" xmlns:w="http://schemas.openxmlformats.org/wordprocessingml/2006/main" xmlns:w14="http://schemas.microsoft.com/office/word/2010/wordml" xmlns:w15="http://schemas.microsoft.com/office/word/2012/wordml" xmlns:w16cex="http://schemas.microsoft.com/office/word/2018/wordml/cex" xmlns:w16cid="http://schemas.microsoft.com/office/word/2016/wordml/cid" xmlns:w16="http://schemas.microsoft.com/office/word/2018/wordml" xmlns:w16sdtdh="http://schemas.microsoft.com/office/word/2020/wordml/sdtdatahash" xmlns:w16se="http://schemas.microsoft.com/office/word/2015/wordml/symex" mc:Ignorable="w14 w15 w16se w16cid w16 w16cex w16sdtdh">
+<w:styles xmlns:mc="http://schemas.openxmlformats.org/markup-compatibility/2006" xmlns:r="http://schemas.openxmlformats.org/officeDocument/2006/relationships" xmlns:w="http://schemas.openxmlformats.org/wordprocessingml/2006/main" xmlns:w14="http://schemas.microsoft.com/office/word/2010/wordml" xmlns:w15="http://schemas.microsoft.com/office/word/2012/wordml" xmlns:w16cex="http://schemas.microsoft.com/office/word/2018/wordml/cex" xmlns:w16cid="http://schemas.microsoft.com/office/word/2016/wordml/cid" xmlns:w16="http://schemas.microsoft.com/office/word/2018/wordml" xmlns:w16du="http://schemas.microsoft.com/office/word/2023/wordml/word16du" xmlns:w16sdtdh="http://schemas.microsoft.com/office/word/2020/wordml/sdtdatahash" xmlns:w16sdtfl="http://schemas.microsoft.com/office/word/2024/wordml/sdtformatlock" xmlns:w16se="http://schemas.microsoft.com/office/word/2015/wordml/symex" mc:Ignorable="w14 w15 w16se w16cid w16 w16cex w16sdtdh w16sdtfl w16du">
   <w:docDefaults>
     <w:rPrDefault>
       <w:rPr>
@@ -9174,6 +9417,18 @@
     <w:uiPriority w:val="99"/>
     <w:rsid w:val="00091A9C"/>
   </w:style>
+  <w:style w:type="character" w:styleId="UnresolvedMention">
+    <w:name w:val="Unresolved Mention"/>
+    <w:basedOn w:val="DefaultParagraphFont"/>
+    <w:uiPriority w:val="99"/>
+    <w:semiHidden/>
+    <w:unhideWhenUsed/>
+    <w:rsid w:val="001C0C54"/>
+    <w:rPr>
+      <w:color w:val="605E5C"/>
+      <w:shd w:val="clear" w:color="auto" w:fill="E1DFDD"/>
+    </w:rPr>
+  </w:style>
 </w:styles>
 </file>
 

</xml_diff>